<commit_message>
change all report parameters to snake_case
</commit_message>
<xml_diff>
--- a/backend/reports/P_Budget_Report_template.docx
+++ b/backend/reports/P_Budget_Report_template.docx
@@ -248,8 +248,6 @@
                                 </w:rPr>
                                 <w:t>{</w:t>
                               </w:r>
-                              <w:proofErr w:type="spellStart"/>
-                              <w:proofErr w:type="gramStart"/>
                               <w:r>
                                 <w:rPr>
                                   <w:b/>
@@ -264,18 +262,8 @@
                                   <w:sz w:val="32"/>
                                   <w:szCs w:val="32"/>
                                 </w:rPr>
-                                <w:t>reportD</w:t>
+                                <w:t>report_date</w:t>
                               </w:r>
-                              <w:r>
-                                <w:rPr>
-                                  <w:b/>
-                                  <w:sz w:val="32"/>
-                                  <w:szCs w:val="32"/>
-                                </w:rPr>
-                                <w:t>ate</w:t>
-                              </w:r>
-                              <w:proofErr w:type="spellEnd"/>
-                              <w:proofErr w:type="gramEnd"/>
                               <w:r>
                                 <w:rPr>
                                   <w:b/>
@@ -301,35 +289,7 @@
                                   <w:color w:val="232731"/>
                                   <w:sz w:val="28"/>
                                 </w:rPr>
-                                <w:t>{</w:t>
-                              </w:r>
-                              <w:proofErr w:type="spellStart"/>
-                              <w:proofErr w:type="gramStart"/>
-                              <w:r>
-                                <w:rPr>
-                                  <w:b/>
-                                  <w:color w:val="232731"/>
-                                  <w:sz w:val="28"/>
-                                </w:rPr>
-                                <w:t>d.project</w:t>
-                              </w:r>
-                              <w:proofErr w:type="gramEnd"/>
-                              <w:r>
-                                <w:rPr>
-                                  <w:b/>
-                                  <w:color w:val="232731"/>
-                                  <w:sz w:val="28"/>
-                                </w:rPr>
-                                <w:t>.project_number</w:t>
-                              </w:r>
-                              <w:proofErr w:type="spellEnd"/>
-                              <w:r>
-                                <w:rPr>
-                                  <w:b/>
-                                  <w:color w:val="232731"/>
-                                  <w:sz w:val="28"/>
-                                </w:rPr>
-                                <w:t xml:space="preserve">}: </w:t>
+                                <w:t xml:space="preserve">{d.project.project_number}: </w:t>
                               </w:r>
                               <w:r>
                                 <w:rPr>
@@ -337,25 +297,7 @@
                                   <w:color w:val="232731"/>
                                   <w:sz w:val="28"/>
                                 </w:rPr>
-                                <w:t>{</w:t>
-                              </w:r>
-                              <w:proofErr w:type="spellStart"/>
-                              <w:r>
-                                <w:rPr>
-                                  <w:b/>
-                                  <w:color w:val="232731"/>
-                                  <w:sz w:val="28"/>
-                                </w:rPr>
-                                <w:t>d.project.project_name</w:t>
-                              </w:r>
-                              <w:proofErr w:type="spellEnd"/>
-                              <w:r>
-                                <w:rPr>
-                                  <w:b/>
-                                  <w:color w:val="232731"/>
-                                  <w:sz w:val="28"/>
-                                </w:rPr>
-                                <w:t>}</w:t>
+                                <w:t>{d.project.project_name}</w:t>
                               </w:r>
                             </w:p>
                           </w:txbxContent>
@@ -468,7 +410,7 @@
                             <w:sz w:val="32"/>
                             <w:szCs w:val="32"/>
                           </w:rPr>
-                          <w:t>reportD</w:t>
+                          <w:t>report_date</w:t>
                         </w:r>
                         <w:r>
                           <w:rPr>
@@ -476,7 +418,7 @@
                             <w:sz w:val="32"/>
                             <w:szCs w:val="32"/>
                           </w:rPr>
-                          <w:t>ate}</w:t>
+                          <w:t>}</w:t>
                         </w:r>
                       </w:p>
                       <w:p>
@@ -594,38 +536,7 @@
           <w:sz w:val="20"/>
           <w:szCs w:val="20"/>
         </w:rPr>
-        <w:t>{</w:t>
-      </w:r>
-      <w:proofErr w:type="spellStart"/>
-      <w:proofErr w:type="gramStart"/>
-      <w:r>
-        <w:rPr>
-          <w:rFonts w:asciiTheme="minorHAnsi" w:hAnsiTheme="minorHAnsi" w:cstheme="minorHAnsi"/>
-          <w:color w:val="000000" w:themeColor="text1"/>
-          <w:sz w:val="20"/>
-          <w:szCs w:val="20"/>
-        </w:rPr>
-        <w:t>d.project</w:t>
-      </w:r>
-      <w:proofErr w:type="gramEnd"/>
-      <w:r>
-        <w:rPr>
-          <w:rFonts w:asciiTheme="minorHAnsi" w:hAnsiTheme="minorHAnsi" w:cstheme="minorHAnsi"/>
-          <w:color w:val="000000" w:themeColor="text1"/>
-          <w:sz w:val="20"/>
-          <w:szCs w:val="20"/>
-        </w:rPr>
-        <w:t>.project_manager</w:t>
-      </w:r>
-      <w:proofErr w:type="spellEnd"/>
-      <w:r>
-        <w:rPr>
-          <w:rFonts w:asciiTheme="minorHAnsi" w:hAnsiTheme="minorHAnsi" w:cstheme="minorHAnsi"/>
-          <w:color w:val="000000" w:themeColor="text1"/>
-          <w:sz w:val="20"/>
-          <w:szCs w:val="20"/>
-        </w:rPr>
-        <w:t>}</w:t>
+        <w:t>{d.project.project_manager}</w:t>
       </w:r>
       <w:r>
         <w:rPr>
@@ -673,17 +584,7 @@
           <w:sz w:val="20"/>
           <w:szCs w:val="20"/>
         </w:rPr>
-        <w:t>{</w:t>
-      </w:r>
-      <w:proofErr w:type="spellStart"/>
-      <w:r>
-        <w:rPr>
-          <w:rFonts w:asciiTheme="minorHAnsi" w:hAnsiTheme="minorHAnsi" w:cstheme="minorHAnsi"/>
-          <w:color w:val="000000" w:themeColor="text1"/>
-          <w:sz w:val="20"/>
-          <w:szCs w:val="20"/>
-        </w:rPr>
-        <w:t>d.project.</w:t>
+        <w:t>{d.project.</w:t>
       </w:r>
       <w:r>
         <w:rPr>
@@ -701,17 +602,7 @@
           <w:sz w:val="20"/>
           <w:szCs w:val="20"/>
         </w:rPr>
-        <w:t>.label</w:t>
-      </w:r>
-      <w:proofErr w:type="spellEnd"/>
-      <w:r>
-        <w:rPr>
-          <w:rFonts w:asciiTheme="minorHAnsi" w:hAnsiTheme="minorHAnsi" w:cstheme="minorHAnsi"/>
-          <w:color w:val="000000" w:themeColor="text1"/>
-          <w:sz w:val="20"/>
-          <w:szCs w:val="20"/>
-        </w:rPr>
-        <w:t>}</w:t>
+        <w:t>.label}</w:t>
       </w:r>
     </w:p>
     <w:p>
@@ -759,28 +650,7 @@
           <w:sz w:val="20"/>
           <w:szCs w:val="20"/>
         </w:rPr>
-        <w:t>{</w:t>
-      </w:r>
-      <w:proofErr w:type="spellStart"/>
-      <w:proofErr w:type="gramStart"/>
-      <w:r>
-        <w:rPr>
-          <w:rFonts w:asciiTheme="minorHAnsi" w:hAnsiTheme="minorHAnsi" w:cstheme="minorHAnsi"/>
-          <w:color w:val="000000" w:themeColor="text1"/>
-          <w:sz w:val="20"/>
-          <w:szCs w:val="20"/>
-        </w:rPr>
-        <w:t>d.project</w:t>
-      </w:r>
-      <w:proofErr w:type="gramEnd"/>
-      <w:r>
-        <w:rPr>
-          <w:rFonts w:asciiTheme="minorHAnsi" w:hAnsiTheme="minorHAnsi" w:cstheme="minorHAnsi"/>
-          <w:color w:val="000000" w:themeColor="text1"/>
-          <w:sz w:val="20"/>
-          <w:szCs w:val="20"/>
-        </w:rPr>
-        <w:t>.</w:t>
+        <w:t>{d.project.</w:t>
       </w:r>
       <w:r>
         <w:rPr>
@@ -791,7 +661,6 @@
         </w:rPr>
         <w:t>funding.label</w:t>
       </w:r>
-      <w:proofErr w:type="spellEnd"/>
       <w:r>
         <w:rPr>
           <w:rFonts w:asciiTheme="minorHAnsi" w:hAnsiTheme="minorHAnsi" w:cstheme="minorHAnsi"/>
@@ -857,17 +726,7 @@
           <w:sz w:val="20"/>
           <w:szCs w:val="20"/>
         </w:rPr>
-        <w:t>{</w:t>
-      </w:r>
-      <w:proofErr w:type="spellStart"/>
-      <w:r>
-        <w:rPr>
-          <w:rFonts w:asciiTheme="minorHAnsi" w:hAnsiTheme="minorHAnsi" w:cstheme="minorHAnsi"/>
-          <w:color w:val="000000" w:themeColor="text1"/>
-          <w:sz w:val="20"/>
-          <w:szCs w:val="20"/>
-        </w:rPr>
-        <w:t>d.</w:t>
+        <w:t>{d.</w:t>
       </w:r>
       <w:r>
         <w:rPr>
@@ -885,17 +744,7 @@
           <w:sz w:val="20"/>
           <w:szCs w:val="20"/>
         </w:rPr>
-        <w:t>registration_date</w:t>
-      </w:r>
-      <w:proofErr w:type="spellEnd"/>
-      <w:r>
-        <w:rPr>
-          <w:rFonts w:asciiTheme="minorHAnsi" w:hAnsiTheme="minorHAnsi" w:cstheme="minorHAnsi"/>
-          <w:color w:val="000000" w:themeColor="text1"/>
-          <w:sz w:val="20"/>
-          <w:szCs w:val="20"/>
-        </w:rPr>
-        <w:t>}</w:t>
+        <w:t>registration_date}</w:t>
       </w:r>
       <w:r>
         <w:rPr>
@@ -954,17 +803,7 @@
           <w:sz w:val="20"/>
           <w:szCs w:val="20"/>
         </w:rPr>
-        <w:t>{</w:t>
-      </w:r>
-      <w:proofErr w:type="spellStart"/>
-      <w:r>
-        <w:rPr>
-          <w:rFonts w:asciiTheme="minorHAnsi" w:hAnsiTheme="minorHAnsi" w:cstheme="minorHAnsi"/>
-          <w:color w:val="000000" w:themeColor="text1"/>
-          <w:sz w:val="20"/>
-          <w:szCs w:val="20"/>
-        </w:rPr>
-        <w:t>d.project.</w:t>
+        <w:t>{d.project.</w:t>
       </w:r>
       <w:r>
         <w:rPr>
@@ -975,7 +814,6 @@
         </w:rPr>
         <w:t>end_date</w:t>
       </w:r>
-      <w:proofErr w:type="spellEnd"/>
       <w:r>
         <w:rPr>
           <w:rFonts w:asciiTheme="minorHAnsi" w:hAnsiTheme="minorHAnsi" w:cstheme="minorHAnsi"/>
@@ -1016,10 +854,8 @@
           <w:sz w:val="20"/>
           <w:szCs w:val="20"/>
         </w:rPr>
-        <w:t>{</w:t>
-      </w:r>
-      <w:proofErr w:type="spellStart"/>
-      <w:proofErr w:type="gramStart"/>
+        <w:t>{d.project.recoverable</w:t>
+      </w:r>
       <w:r>
         <w:rPr>
           <w:rFonts w:asciiTheme="minorHAnsi" w:hAnsiTheme="minorHAnsi" w:cstheme="minorHAnsi"/>
@@ -1029,32 +865,8 @@
           <w:sz w:val="20"/>
           <w:szCs w:val="20"/>
         </w:rPr>
-        <w:t>d.project</w:t>
-      </w:r>
-      <w:proofErr w:type="gramEnd"/>
-      <w:r>
-        <w:rPr>
-          <w:rFonts w:asciiTheme="minorHAnsi" w:hAnsiTheme="minorHAnsi" w:cstheme="minorHAnsi"/>
-          <w:b w:val="0"/>
-          <w:bCs w:val="0"/>
-          <w:color w:val="000000" w:themeColor="text1"/>
-          <w:sz w:val="20"/>
-          <w:szCs w:val="20"/>
-        </w:rPr>
-        <w:t>.recoverable</w:t>
-      </w:r>
-      <w:r>
-        <w:rPr>
-          <w:rFonts w:asciiTheme="minorHAnsi" w:hAnsiTheme="minorHAnsi" w:cstheme="minorHAnsi"/>
-          <w:b w:val="0"/>
-          <w:bCs w:val="0"/>
-          <w:color w:val="000000" w:themeColor="text1"/>
-          <w:sz w:val="20"/>
-          <w:szCs w:val="20"/>
-        </w:rPr>
         <w:t>.label</w:t>
       </w:r>
-      <w:proofErr w:type="spellEnd"/>
       <w:r>
         <w:rPr>
           <w:rFonts w:asciiTheme="minorHAnsi" w:hAnsiTheme="minorHAnsi" w:cstheme="minorHAnsi"/>
@@ -1118,10 +930,8 @@
           <w:bCs w:val="0"/>
           <w:color w:val="000000" w:themeColor="text1"/>
         </w:rPr>
-        <w:t>{</w:t>
-      </w:r>
-      <w:proofErr w:type="spellStart"/>
-      <w:proofErr w:type="gramStart"/>
+        <w:t>{d.project.</w:t>
+      </w:r>
       <w:r>
         <w:rPr>
           <w:rFonts w:asciiTheme="minorHAnsi" w:hAnsiTheme="minorHAnsi" w:cstheme="minorHAnsi"/>
@@ -1129,9 +939,8 @@
           <w:bCs w:val="0"/>
           <w:color w:val="000000" w:themeColor="text1"/>
         </w:rPr>
-        <w:t>d.project</w:t>
-      </w:r>
-      <w:proofErr w:type="gramEnd"/>
+        <w:t>description:convCR</w:t>
+      </w:r>
       <w:r>
         <w:rPr>
           <w:rFonts w:asciiTheme="minorHAnsi" w:hAnsiTheme="minorHAnsi" w:cstheme="minorHAnsi"/>
@@ -1139,7 +948,7 @@
           <w:bCs w:val="0"/>
           <w:color w:val="000000" w:themeColor="text1"/>
         </w:rPr>
-        <w:t>.</w:t>
+        <w:t>L</w:t>
       </w:r>
       <w:r>
         <w:rPr>
@@ -1148,35 +957,7 @@
           <w:bCs w:val="0"/>
           <w:color w:val="000000" w:themeColor="text1"/>
         </w:rPr>
-        <w:t>description:convCR</w:t>
-      </w:r>
-      <w:r>
-        <w:rPr>
-          <w:rFonts w:asciiTheme="minorHAnsi" w:hAnsiTheme="minorHAnsi" w:cstheme="minorHAnsi"/>
-          <w:b w:val="0"/>
-          <w:bCs w:val="0"/>
-          <w:color w:val="000000" w:themeColor="text1"/>
-        </w:rPr>
-        <w:t>L</w:t>
-      </w:r>
-      <w:r>
-        <w:rPr>
-          <w:rFonts w:asciiTheme="minorHAnsi" w:hAnsiTheme="minorHAnsi" w:cstheme="minorHAnsi"/>
-          <w:b w:val="0"/>
-          <w:bCs w:val="0"/>
-          <w:color w:val="000000" w:themeColor="text1"/>
-        </w:rPr>
-        <w:t>F</w:t>
-      </w:r>
-      <w:proofErr w:type="spellEnd"/>
-      <w:r>
-        <w:rPr>
-          <w:rFonts w:asciiTheme="minorHAnsi" w:hAnsiTheme="minorHAnsi" w:cstheme="minorHAnsi"/>
-          <w:b w:val="0"/>
-          <w:bCs w:val="0"/>
-          <w:color w:val="000000" w:themeColor="text1"/>
-        </w:rPr>
-        <w:t>()</w:t>
+        <w:t>F()</w:t>
       </w:r>
       <w:r>
         <w:rPr>
@@ -1230,9 +1011,8 @@
           <w:sz w:val="20"/>
           <w:szCs w:val="20"/>
         </w:rPr>
-        <w:t>{</w:t>
-      </w:r>
-      <w:proofErr w:type="spellStart"/>
+        <w:t>{d.status.status_date}</w:t>
+      </w:r>
       <w:r>
         <w:rPr>
           <w:rFonts w:asciiTheme="minorHAnsi" w:hAnsiTheme="minorHAnsi" w:cstheme="minorHAnsi"/>
@@ -1242,9 +1022,35 @@
           <w:sz w:val="20"/>
           <w:szCs w:val="20"/>
         </w:rPr>
-        <w:t>d.status.status_date</w:t>
-      </w:r>
-      <w:proofErr w:type="spellEnd"/>
+        <w:tab/>
+      </w:r>
+      <w:r>
+        <w:rPr>
+          <w:rFonts w:asciiTheme="minorHAnsi" w:hAnsiTheme="minorHAnsi" w:cstheme="minorHAnsi"/>
+          <w:color w:val="000000" w:themeColor="text1"/>
+          <w:sz w:val="20"/>
+          <w:szCs w:val="20"/>
+        </w:rPr>
+        <w:t>Health:</w:t>
+      </w:r>
+      <w:r>
+        <w:rPr>
+          <w:rFonts w:asciiTheme="minorHAnsi" w:hAnsiTheme="minorHAnsi" w:cstheme="minorHAnsi"/>
+          <w:color w:val="000000" w:themeColor="text1"/>
+          <w:sz w:val="20"/>
+          <w:szCs w:val="20"/>
+        </w:rPr>
+        <w:t xml:space="preserve"> </w:t>
+      </w:r>
+      <w:r>
+        <w:rPr>
+          <w:rFonts w:asciiTheme="minorHAnsi" w:hAnsiTheme="minorHAnsi" w:cstheme="minorHAnsi"/>
+          <w:color w:val="000000" w:themeColor="text1"/>
+          <w:sz w:val="20"/>
+          <w:szCs w:val="20"/>
+        </w:rPr>
+        <w:t>Team</w:t>
+      </w:r>
       <w:r>
         <w:rPr>
           <w:rFonts w:asciiTheme="minorHAnsi" w:hAnsiTheme="minorHAnsi" w:cstheme="minorHAnsi"/>
@@ -1254,104 +1060,7 @@
           <w:sz w:val="20"/>
           <w:szCs w:val="20"/>
         </w:rPr>
-        <w:t>}</w:t>
-      </w:r>
-      <w:r>
-        <w:rPr>
-          <w:rFonts w:asciiTheme="minorHAnsi" w:hAnsiTheme="minorHAnsi" w:cstheme="minorHAnsi"/>
-          <w:b w:val="0"/>
-          <w:bCs w:val="0"/>
-          <w:color w:val="000000" w:themeColor="text1"/>
-          <w:sz w:val="20"/>
-          <w:szCs w:val="20"/>
-        </w:rPr>
-        <w:tab/>
-      </w:r>
-      <w:r>
-        <w:rPr>
-          <w:rFonts w:asciiTheme="minorHAnsi" w:hAnsiTheme="minorHAnsi" w:cstheme="minorHAnsi"/>
-          <w:color w:val="000000" w:themeColor="text1"/>
-          <w:sz w:val="20"/>
-          <w:szCs w:val="20"/>
-        </w:rPr>
-        <w:t>Health:</w:t>
-      </w:r>
-      <w:r>
-        <w:rPr>
-          <w:rFonts w:asciiTheme="minorHAnsi" w:hAnsiTheme="minorHAnsi" w:cstheme="minorHAnsi"/>
-          <w:color w:val="000000" w:themeColor="text1"/>
-          <w:sz w:val="20"/>
-          <w:szCs w:val="20"/>
-        </w:rPr>
-        <w:t xml:space="preserve"> </w:t>
-      </w:r>
-      <w:r>
-        <w:rPr>
-          <w:rFonts w:asciiTheme="minorHAnsi" w:hAnsiTheme="minorHAnsi" w:cstheme="minorHAnsi"/>
-          <w:color w:val="000000" w:themeColor="text1"/>
-          <w:sz w:val="20"/>
-          <w:szCs w:val="20"/>
-        </w:rPr>
-        <w:t>Team</w:t>
-      </w:r>
-      <w:r>
-        <w:rPr>
-          <w:rFonts w:asciiTheme="minorHAnsi" w:hAnsiTheme="minorHAnsi" w:cstheme="minorHAnsi"/>
-          <w:b w:val="0"/>
-          <w:bCs w:val="0"/>
-          <w:color w:val="000000" w:themeColor="text1"/>
-          <w:sz w:val="20"/>
-          <w:szCs w:val="20"/>
-        </w:rPr>
-        <w:t xml:space="preserve"> {</w:t>
-      </w:r>
-      <w:proofErr w:type="spellStart"/>
-      <w:r>
-        <w:rPr>
-          <w:rFonts w:asciiTheme="minorHAnsi" w:hAnsiTheme="minorHAnsi" w:cstheme="minorHAnsi"/>
-          <w:b w:val="0"/>
-          <w:bCs w:val="0"/>
-          <w:color w:val="000000" w:themeColor="text1"/>
-          <w:sz w:val="20"/>
-          <w:szCs w:val="20"/>
-        </w:rPr>
-        <w:t>d.status.team_health:ifEQ</w:t>
-      </w:r>
-      <w:proofErr w:type="spellEnd"/>
-      <w:r>
-        <w:rPr>
-          <w:rFonts w:asciiTheme="minorHAnsi" w:hAnsiTheme="minorHAnsi" w:cstheme="minorHAnsi"/>
-          <w:b w:val="0"/>
-          <w:bCs w:val="0"/>
-          <w:color w:val="000000" w:themeColor="text1"/>
-          <w:sz w:val="20"/>
-          <w:szCs w:val="20"/>
-        </w:rPr>
-        <w:t>(Not Started):</w:t>
-      </w:r>
-      <w:proofErr w:type="spellStart"/>
-      <w:r>
-        <w:rPr>
-          <w:rFonts w:asciiTheme="minorHAnsi" w:hAnsiTheme="minorHAnsi" w:cstheme="minorHAnsi"/>
-          <w:b w:val="0"/>
-          <w:bCs w:val="0"/>
-          <w:color w:val="000000" w:themeColor="text1"/>
-          <w:sz w:val="20"/>
-          <w:szCs w:val="20"/>
-        </w:rPr>
-        <w:t>showBegin</w:t>
-      </w:r>
-      <w:proofErr w:type="spellEnd"/>
-      <w:r>
-        <w:rPr>
-          <w:rFonts w:asciiTheme="minorHAnsi" w:hAnsiTheme="minorHAnsi" w:cstheme="minorHAnsi"/>
-          <w:b w:val="0"/>
-          <w:bCs w:val="0"/>
-          <w:color w:val="000000" w:themeColor="text1"/>
-          <w:sz w:val="20"/>
-          <w:szCs w:val="20"/>
-        </w:rPr>
-        <w:t xml:space="preserve">} </w:t>
+        <w:t xml:space="preserve"> {d.status.team_health:ifEQ(Not Started):showBegin} </w:t>
       </w:r>
       <w:r>
         <w:rPr>
@@ -1721,9 +1430,8 @@
           <w:sz w:val="20"/>
           <w:szCs w:val="20"/>
         </w:rPr>
-        <w:t>{</w:t>
-      </w:r>
-      <w:proofErr w:type="spellStart"/>
+        <w:t>{d.status.project_health:showEnd}</w:t>
+      </w:r>
       <w:r>
         <w:rPr>
           <w:rFonts w:asciiTheme="minorHAnsi" w:hAnsiTheme="minorHAnsi" w:cstheme="minorHAnsi"/>
@@ -1733,9 +1441,17 @@
           <w:sz w:val="20"/>
           <w:szCs w:val="20"/>
         </w:rPr>
-        <w:t>d.status.project_health:showEnd</w:t>
-      </w:r>
-      <w:proofErr w:type="spellEnd"/>
+        <w:t xml:space="preserve"> </w:t>
+      </w:r>
+      <w:r>
+        <w:rPr>
+          <w:rFonts w:asciiTheme="minorHAnsi" w:hAnsiTheme="minorHAnsi" w:cstheme="minorHAnsi"/>
+          <w:color w:val="000000" w:themeColor="text1"/>
+          <w:sz w:val="20"/>
+          <w:szCs w:val="20"/>
+        </w:rPr>
+        <w:t>Budget</w:t>
+      </w:r>
       <w:r>
         <w:rPr>
           <w:rFonts w:asciiTheme="minorHAnsi" w:hAnsiTheme="minorHAnsi" w:cstheme="minorHAnsi"/>
@@ -1745,86 +1461,7 @@
           <w:sz w:val="20"/>
           <w:szCs w:val="20"/>
         </w:rPr>
-        <w:t>}</w:t>
-      </w:r>
-      <w:r>
-        <w:rPr>
-          <w:rFonts w:asciiTheme="minorHAnsi" w:hAnsiTheme="minorHAnsi" w:cstheme="minorHAnsi"/>
-          <w:b w:val="0"/>
-          <w:bCs w:val="0"/>
-          <w:color w:val="000000" w:themeColor="text1"/>
-          <w:sz w:val="20"/>
-          <w:szCs w:val="20"/>
-        </w:rPr>
-        <w:t xml:space="preserve"> </w:t>
-      </w:r>
-      <w:r>
-        <w:rPr>
-          <w:rFonts w:asciiTheme="minorHAnsi" w:hAnsiTheme="minorHAnsi" w:cstheme="minorHAnsi"/>
-          <w:color w:val="000000" w:themeColor="text1"/>
-          <w:sz w:val="20"/>
-          <w:szCs w:val="20"/>
-        </w:rPr>
-        <w:t>Budget</w:t>
-      </w:r>
-      <w:r>
-        <w:rPr>
-          <w:rFonts w:asciiTheme="minorHAnsi" w:hAnsiTheme="minorHAnsi" w:cstheme="minorHAnsi"/>
-          <w:b w:val="0"/>
-          <w:bCs w:val="0"/>
-          <w:color w:val="000000" w:themeColor="text1"/>
-          <w:sz w:val="20"/>
-          <w:szCs w:val="20"/>
-        </w:rPr>
-        <w:t xml:space="preserve"> {</w:t>
-      </w:r>
-      <w:proofErr w:type="spellStart"/>
-      <w:r>
-        <w:rPr>
-          <w:rFonts w:asciiTheme="minorHAnsi" w:hAnsiTheme="minorHAnsi" w:cstheme="minorHAnsi"/>
-          <w:b w:val="0"/>
-          <w:bCs w:val="0"/>
-          <w:color w:val="000000" w:themeColor="text1"/>
-          <w:sz w:val="20"/>
-          <w:szCs w:val="20"/>
-        </w:rPr>
-        <w:t>d.status.budget_health:ifEQ</w:t>
-      </w:r>
-      <w:proofErr w:type="spellEnd"/>
-      <w:r>
-        <w:rPr>
-          <w:rFonts w:asciiTheme="minorHAnsi" w:hAnsiTheme="minorHAnsi" w:cstheme="minorHAnsi"/>
-          <w:b w:val="0"/>
-          <w:bCs w:val="0"/>
-          <w:color w:val="000000" w:themeColor="text1"/>
-          <w:sz w:val="20"/>
-          <w:szCs w:val="20"/>
-        </w:rPr>
-        <w:t>(Not Started):</w:t>
-      </w:r>
-      <w:proofErr w:type="spellStart"/>
-      <w:r>
-        <w:rPr>
-          <w:rFonts w:asciiTheme="minorHAnsi" w:hAnsiTheme="minorHAnsi" w:cstheme="minorHAnsi"/>
-          <w:b w:val="0"/>
-          <w:bCs w:val="0"/>
-          <w:color w:val="000000" w:themeColor="text1"/>
-          <w:sz w:val="20"/>
-          <w:szCs w:val="20"/>
-        </w:rPr>
-        <w:t>showBegin</w:t>
-      </w:r>
-      <w:proofErr w:type="spellEnd"/>
-      <w:r>
-        <w:rPr>
-          <w:rFonts w:asciiTheme="minorHAnsi" w:hAnsiTheme="minorHAnsi" w:cstheme="minorHAnsi"/>
-          <w:b w:val="0"/>
-          <w:bCs w:val="0"/>
-          <w:color w:val="000000" w:themeColor="text1"/>
-          <w:sz w:val="20"/>
-          <w:szCs w:val="20"/>
-        </w:rPr>
-        <w:t xml:space="preserve">} </w:t>
+        <w:t xml:space="preserve"> {d.status.budget_health:ifEQ(Not Started):showBegin} </w:t>
       </w:r>
       <w:r>
         <w:rPr>
@@ -2194,9 +1831,8 @@
           <w:sz w:val="20"/>
           <w:szCs w:val="20"/>
         </w:rPr>
-        <w:t>{</w:t>
-      </w:r>
-      <w:proofErr w:type="spellStart"/>
+        <w:t>{d.status.project_health:showEnd}</w:t>
+      </w:r>
       <w:r>
         <w:rPr>
           <w:rFonts w:asciiTheme="minorHAnsi" w:hAnsiTheme="minorHAnsi" w:cstheme="minorHAnsi"/>
@@ -2206,9 +1842,17 @@
           <w:sz w:val="20"/>
           <w:szCs w:val="20"/>
         </w:rPr>
-        <w:t>d.status.project_health:showEnd</w:t>
-      </w:r>
-      <w:proofErr w:type="spellEnd"/>
+        <w:t xml:space="preserve"> </w:t>
+      </w:r>
+      <w:r>
+        <w:rPr>
+          <w:rFonts w:asciiTheme="minorHAnsi" w:hAnsiTheme="minorHAnsi" w:cstheme="minorHAnsi"/>
+          <w:color w:val="000000" w:themeColor="text1"/>
+          <w:sz w:val="20"/>
+          <w:szCs w:val="20"/>
+        </w:rPr>
+        <w:t xml:space="preserve">Schedule </w:t>
+      </w:r>
       <w:r>
         <w:rPr>
           <w:rFonts w:asciiTheme="minorHAnsi" w:hAnsiTheme="minorHAnsi" w:cstheme="minorHAnsi"/>
@@ -2218,86 +1862,7 @@
           <w:sz w:val="20"/>
           <w:szCs w:val="20"/>
         </w:rPr>
-        <w:t>}</w:t>
-      </w:r>
-      <w:r>
-        <w:rPr>
-          <w:rFonts w:asciiTheme="minorHAnsi" w:hAnsiTheme="minorHAnsi" w:cstheme="minorHAnsi"/>
-          <w:b w:val="0"/>
-          <w:bCs w:val="0"/>
-          <w:color w:val="000000" w:themeColor="text1"/>
-          <w:sz w:val="20"/>
-          <w:szCs w:val="20"/>
-        </w:rPr>
-        <w:t xml:space="preserve"> </w:t>
-      </w:r>
-      <w:r>
-        <w:rPr>
-          <w:rFonts w:asciiTheme="minorHAnsi" w:hAnsiTheme="minorHAnsi" w:cstheme="minorHAnsi"/>
-          <w:color w:val="000000" w:themeColor="text1"/>
-          <w:sz w:val="20"/>
-          <w:szCs w:val="20"/>
-        </w:rPr>
-        <w:t xml:space="preserve">Schedule </w:t>
-      </w:r>
-      <w:r>
-        <w:rPr>
-          <w:rFonts w:asciiTheme="minorHAnsi" w:hAnsiTheme="minorHAnsi" w:cstheme="minorHAnsi"/>
-          <w:b w:val="0"/>
-          <w:bCs w:val="0"/>
-          <w:color w:val="000000" w:themeColor="text1"/>
-          <w:sz w:val="20"/>
-          <w:szCs w:val="20"/>
-        </w:rPr>
-        <w:t>{</w:t>
-      </w:r>
-      <w:proofErr w:type="spellStart"/>
-      <w:r>
-        <w:rPr>
-          <w:rFonts w:asciiTheme="minorHAnsi" w:hAnsiTheme="minorHAnsi" w:cstheme="minorHAnsi"/>
-          <w:b w:val="0"/>
-          <w:bCs w:val="0"/>
-          <w:color w:val="000000" w:themeColor="text1"/>
-          <w:sz w:val="20"/>
-          <w:szCs w:val="20"/>
-        </w:rPr>
-        <w:t>d.status.schedule_health:ifEQ</w:t>
-      </w:r>
-      <w:proofErr w:type="spellEnd"/>
-      <w:r>
-        <w:rPr>
-          <w:rFonts w:asciiTheme="minorHAnsi" w:hAnsiTheme="minorHAnsi" w:cstheme="minorHAnsi"/>
-          <w:b w:val="0"/>
-          <w:bCs w:val="0"/>
-          <w:color w:val="000000" w:themeColor="text1"/>
-          <w:sz w:val="20"/>
-          <w:szCs w:val="20"/>
-        </w:rPr>
-        <w:t>(Not Started):</w:t>
-      </w:r>
-      <w:proofErr w:type="spellStart"/>
-      <w:r>
-        <w:rPr>
-          <w:rFonts w:asciiTheme="minorHAnsi" w:hAnsiTheme="minorHAnsi" w:cstheme="minorHAnsi"/>
-          <w:b w:val="0"/>
-          <w:bCs w:val="0"/>
-          <w:color w:val="000000" w:themeColor="text1"/>
-          <w:sz w:val="20"/>
-          <w:szCs w:val="20"/>
-        </w:rPr>
-        <w:t>showBegin</w:t>
-      </w:r>
-      <w:proofErr w:type="spellEnd"/>
-      <w:r>
-        <w:rPr>
-          <w:rFonts w:asciiTheme="minorHAnsi" w:hAnsiTheme="minorHAnsi" w:cstheme="minorHAnsi"/>
-          <w:b w:val="0"/>
-          <w:bCs w:val="0"/>
-          <w:color w:val="000000" w:themeColor="text1"/>
-          <w:sz w:val="20"/>
-          <w:szCs w:val="20"/>
-        </w:rPr>
-        <w:t xml:space="preserve">} </w:t>
+        <w:t xml:space="preserve">{d.status.schedule_health:ifEQ(Not Started):showBegin} </w:t>
       </w:r>
       <w:r>
         <w:rPr>
@@ -2667,9 +2232,8 @@
           <w:sz w:val="20"/>
           <w:szCs w:val="20"/>
         </w:rPr>
-        <w:t>{</w:t>
-      </w:r>
-      <w:proofErr w:type="spellStart"/>
+        <w:t>{d.status.project_health:showEnd}</w:t>
+      </w:r>
       <w:r>
         <w:rPr>
           <w:rFonts w:asciiTheme="minorHAnsi" w:hAnsiTheme="minorHAnsi" w:cstheme="minorHAnsi"/>
@@ -2679,9 +2243,35 @@
           <w:sz w:val="20"/>
           <w:szCs w:val="20"/>
         </w:rPr>
-        <w:t>d.status.project_health:showEnd</w:t>
-      </w:r>
-      <w:proofErr w:type="spellEnd"/>
+        <w:t xml:space="preserve"> </w:t>
+      </w:r>
+      <w:r>
+        <w:rPr>
+          <w:rFonts w:asciiTheme="minorHAnsi" w:hAnsiTheme="minorHAnsi" w:cstheme="minorHAnsi"/>
+          <w:color w:val="000000" w:themeColor="text1"/>
+          <w:sz w:val="20"/>
+          <w:szCs w:val="20"/>
+        </w:rPr>
+        <w:t>Overall</w:t>
+      </w:r>
+      <w:r>
+        <w:rPr>
+          <w:rFonts w:asciiTheme="minorHAnsi" w:hAnsiTheme="minorHAnsi" w:cstheme="minorHAnsi"/>
+          <w:color w:val="000000" w:themeColor="text1"/>
+          <w:sz w:val="20"/>
+          <w:szCs w:val="20"/>
+        </w:rPr>
+        <w:t xml:space="preserve"> </w:t>
+      </w:r>
+      <w:r>
+        <w:rPr>
+          <w:rFonts w:asciiTheme="minorHAnsi" w:hAnsiTheme="minorHAnsi" w:cstheme="minorHAnsi"/>
+          <w:color w:val="000000" w:themeColor="text1"/>
+          <w:sz w:val="20"/>
+          <w:szCs w:val="20"/>
+        </w:rPr>
+        <w:t xml:space="preserve">Project </w:t>
+      </w:r>
       <w:r>
         <w:rPr>
           <w:rFonts w:asciiTheme="minorHAnsi" w:hAnsiTheme="minorHAnsi" w:cstheme="minorHAnsi"/>
@@ -2691,104 +2281,7 @@
           <w:sz w:val="20"/>
           <w:szCs w:val="20"/>
         </w:rPr>
-        <w:t>}</w:t>
-      </w:r>
-      <w:r>
-        <w:rPr>
-          <w:rFonts w:asciiTheme="minorHAnsi" w:hAnsiTheme="minorHAnsi" w:cstheme="minorHAnsi"/>
-          <w:b w:val="0"/>
-          <w:bCs w:val="0"/>
-          <w:color w:val="000000" w:themeColor="text1"/>
-          <w:sz w:val="20"/>
-          <w:szCs w:val="20"/>
-        </w:rPr>
-        <w:t xml:space="preserve"> </w:t>
-      </w:r>
-      <w:r>
-        <w:rPr>
-          <w:rFonts w:asciiTheme="minorHAnsi" w:hAnsiTheme="minorHAnsi" w:cstheme="minorHAnsi"/>
-          <w:color w:val="000000" w:themeColor="text1"/>
-          <w:sz w:val="20"/>
-          <w:szCs w:val="20"/>
-        </w:rPr>
-        <w:t>Overall</w:t>
-      </w:r>
-      <w:r>
-        <w:rPr>
-          <w:rFonts w:asciiTheme="minorHAnsi" w:hAnsiTheme="minorHAnsi" w:cstheme="minorHAnsi"/>
-          <w:color w:val="000000" w:themeColor="text1"/>
-          <w:sz w:val="20"/>
-          <w:szCs w:val="20"/>
-        </w:rPr>
-        <w:t xml:space="preserve"> </w:t>
-      </w:r>
-      <w:r>
-        <w:rPr>
-          <w:rFonts w:asciiTheme="minorHAnsi" w:hAnsiTheme="minorHAnsi" w:cstheme="minorHAnsi"/>
-          <w:color w:val="000000" w:themeColor="text1"/>
-          <w:sz w:val="20"/>
-          <w:szCs w:val="20"/>
-        </w:rPr>
-        <w:t xml:space="preserve">Project </w:t>
-      </w:r>
-      <w:r>
-        <w:rPr>
-          <w:rFonts w:asciiTheme="minorHAnsi" w:hAnsiTheme="minorHAnsi" w:cstheme="minorHAnsi"/>
-          <w:b w:val="0"/>
-          <w:bCs w:val="0"/>
-          <w:color w:val="000000" w:themeColor="text1"/>
-          <w:sz w:val="20"/>
-          <w:szCs w:val="20"/>
-        </w:rPr>
-        <w:t>{</w:t>
-      </w:r>
-      <w:proofErr w:type="spellStart"/>
-      <w:r>
-        <w:rPr>
-          <w:rFonts w:asciiTheme="minorHAnsi" w:hAnsiTheme="minorHAnsi" w:cstheme="minorHAnsi"/>
-          <w:b w:val="0"/>
-          <w:bCs w:val="0"/>
-          <w:color w:val="000000" w:themeColor="text1"/>
-          <w:sz w:val="20"/>
-          <w:szCs w:val="20"/>
-        </w:rPr>
-        <w:t>d.status.project_health:ifEQ</w:t>
-      </w:r>
-      <w:proofErr w:type="spellEnd"/>
-      <w:r>
-        <w:rPr>
-          <w:rFonts w:asciiTheme="minorHAnsi" w:hAnsiTheme="minorHAnsi" w:cstheme="minorHAnsi"/>
-          <w:b w:val="0"/>
-          <w:bCs w:val="0"/>
-          <w:color w:val="000000" w:themeColor="text1"/>
-          <w:sz w:val="20"/>
-          <w:szCs w:val="20"/>
-        </w:rPr>
-        <w:t>(Not Started):</w:t>
-      </w:r>
-      <w:proofErr w:type="spellStart"/>
-      <w:r>
-        <w:rPr>
-          <w:rFonts w:asciiTheme="minorHAnsi" w:hAnsiTheme="minorHAnsi" w:cstheme="minorHAnsi"/>
-          <w:b w:val="0"/>
-          <w:bCs w:val="0"/>
-          <w:color w:val="000000" w:themeColor="text1"/>
-          <w:sz w:val="20"/>
-          <w:szCs w:val="20"/>
-        </w:rPr>
-        <w:t>showBegin</w:t>
-      </w:r>
-      <w:proofErr w:type="spellEnd"/>
-      <w:r>
-        <w:rPr>
-          <w:rFonts w:asciiTheme="minorHAnsi" w:hAnsiTheme="minorHAnsi" w:cstheme="minorHAnsi"/>
-          <w:b w:val="0"/>
-          <w:bCs w:val="0"/>
-          <w:color w:val="000000" w:themeColor="text1"/>
-          <w:sz w:val="20"/>
-          <w:szCs w:val="20"/>
-        </w:rPr>
-        <w:t>}</w:t>
+        <w:t>{d.status.project_health:ifEQ(Not Started):showBegin}</w:t>
       </w:r>
       <w:r>
         <w:rPr>
@@ -3163,31 +2656,7 @@
           <w:sz w:val="20"/>
           <w:szCs w:val="20"/>
         </w:rPr>
-        <w:t>{</w:t>
-      </w:r>
-      <w:proofErr w:type="spellStart"/>
-      <w:r>
-        <w:rPr>
-          <w:rFonts w:asciiTheme="minorHAnsi" w:hAnsiTheme="minorHAnsi" w:cstheme="minorHAnsi"/>
-          <w:b w:val="0"/>
-          <w:bCs w:val="0"/>
-          <w:color w:val="000000" w:themeColor="text1"/>
-          <w:sz w:val="20"/>
-          <w:szCs w:val="20"/>
-        </w:rPr>
-        <w:t>d.status.project_health:showEnd</w:t>
-      </w:r>
-      <w:proofErr w:type="spellEnd"/>
-      <w:r>
-        <w:rPr>
-          <w:rFonts w:asciiTheme="minorHAnsi" w:hAnsiTheme="minorHAnsi" w:cstheme="minorHAnsi"/>
-          <w:b w:val="0"/>
-          <w:bCs w:val="0"/>
-          <w:color w:val="000000" w:themeColor="text1"/>
-          <w:sz w:val="20"/>
-          <w:szCs w:val="20"/>
-        </w:rPr>
-        <w:t>}</w:t>
+        <w:t>{d.status.project_health:showEnd}</w:t>
       </w:r>
     </w:p>
     <w:p>
@@ -3220,44 +2689,7 @@
           <w:sz w:val="20"/>
           <w:szCs w:val="20"/>
         </w:rPr>
-        <w:t xml:space="preserve"> {</w:t>
-      </w:r>
-      <w:proofErr w:type="spellStart"/>
-      <w:proofErr w:type="gramStart"/>
-      <w:r>
-        <w:rPr>
-          <w:rFonts w:asciiTheme="minorHAnsi" w:hAnsiTheme="minorHAnsi" w:cstheme="minorHAnsi"/>
-          <w:b w:val="0"/>
-          <w:bCs w:val="0"/>
-          <w:color w:val="000000" w:themeColor="text1"/>
-          <w:sz w:val="20"/>
-          <w:szCs w:val="20"/>
-        </w:rPr>
-        <w:t>d.status</w:t>
-      </w:r>
-      <w:proofErr w:type="gramEnd"/>
-      <w:r>
-        <w:rPr>
-          <w:rFonts w:asciiTheme="minorHAnsi" w:hAnsiTheme="minorHAnsi" w:cstheme="minorHAnsi"/>
-          <w:b w:val="0"/>
-          <w:bCs w:val="0"/>
-          <w:color w:val="000000" w:themeColor="text1"/>
-          <w:sz w:val="20"/>
-          <w:szCs w:val="20"/>
-        </w:rPr>
-        <w:t>.project_phase</w:t>
-      </w:r>
-      <w:proofErr w:type="spellEnd"/>
-      <w:r>
-        <w:rPr>
-          <w:rFonts w:asciiTheme="minorHAnsi" w:hAnsiTheme="minorHAnsi" w:cstheme="minorHAnsi"/>
-          <w:b w:val="0"/>
-          <w:bCs w:val="0"/>
-          <w:color w:val="000000" w:themeColor="text1"/>
-          <w:sz w:val="20"/>
-          <w:szCs w:val="20"/>
-        </w:rPr>
-        <w:t>}</w:t>
+        <w:t xml:space="preserve"> {d.status.project_phase}</w:t>
       </w:r>
     </w:p>
     <w:p>
@@ -3530,57 +2962,7 @@
                 <w:sz w:val="20"/>
                 <w:szCs w:val="20"/>
               </w:rPr>
-              <w:t>{</w:t>
-            </w:r>
-            <w:proofErr w:type="spellStart"/>
-            <w:proofErr w:type="gramStart"/>
-            <w:r>
-              <w:rPr>
-                <w:rFonts w:asciiTheme="minorHAnsi" w:hAnsiTheme="minorHAnsi" w:cstheme="minorHAnsi"/>
-                <w:b w:val="0"/>
-                <w:bCs w:val="0"/>
-                <w:color w:val="000000" w:themeColor="text1"/>
-                <w:sz w:val="20"/>
-                <w:szCs w:val="20"/>
-              </w:rPr>
-              <w:t>d.budget</w:t>
-            </w:r>
-            <w:proofErr w:type="spellEnd"/>
-            <w:proofErr w:type="gramEnd"/>
-            <w:r>
-              <w:rPr>
-                <w:rFonts w:asciiTheme="minorHAnsi" w:hAnsiTheme="minorHAnsi" w:cstheme="minorHAnsi"/>
-                <w:b w:val="0"/>
-                <w:bCs w:val="0"/>
-                <w:color w:val="000000" w:themeColor="text1"/>
-                <w:sz w:val="20"/>
-                <w:szCs w:val="20"/>
-              </w:rPr>
-              <w:t>[</w:t>
-            </w:r>
-            <w:proofErr w:type="spellStart"/>
-            <w:r>
-              <w:rPr>
-                <w:rFonts w:asciiTheme="minorHAnsi" w:hAnsiTheme="minorHAnsi" w:cstheme="minorHAnsi"/>
-                <w:b w:val="0"/>
-                <w:bCs w:val="0"/>
-                <w:color w:val="000000" w:themeColor="text1"/>
-                <w:sz w:val="20"/>
-                <w:szCs w:val="20"/>
-              </w:rPr>
-              <w:t>i</w:t>
-            </w:r>
-            <w:proofErr w:type="spellEnd"/>
-            <w:r>
-              <w:rPr>
-                <w:rFonts w:asciiTheme="minorHAnsi" w:hAnsiTheme="minorHAnsi" w:cstheme="minorHAnsi"/>
-                <w:b w:val="0"/>
-                <w:bCs w:val="0"/>
-                <w:color w:val="000000" w:themeColor="text1"/>
-                <w:sz w:val="20"/>
-                <w:szCs w:val="20"/>
-              </w:rPr>
-              <w:t>].fiscal}</w:t>
+              <w:t>{d.budget[i].fiscal}</w:t>
             </w:r>
           </w:p>
         </w:tc>
@@ -3617,81 +2999,7 @@
                 <w:sz w:val="20"/>
                 <w:szCs w:val="20"/>
               </w:rPr>
-              <w:t>{</w:t>
-            </w:r>
-            <w:proofErr w:type="spellStart"/>
-            <w:proofErr w:type="gramStart"/>
-            <w:r>
-              <w:rPr>
-                <w:rFonts w:asciiTheme="minorHAnsi" w:hAnsiTheme="minorHAnsi" w:cstheme="minorHAnsi"/>
-                <w:b w:val="0"/>
-                <w:bCs w:val="0"/>
-                <w:color w:val="000000" w:themeColor="text1"/>
-                <w:sz w:val="20"/>
-                <w:szCs w:val="20"/>
-              </w:rPr>
-              <w:t>d.budget</w:t>
-            </w:r>
-            <w:proofErr w:type="spellEnd"/>
-            <w:proofErr w:type="gramEnd"/>
-            <w:r>
-              <w:rPr>
-                <w:rFonts w:asciiTheme="minorHAnsi" w:hAnsiTheme="minorHAnsi" w:cstheme="minorHAnsi"/>
-                <w:b w:val="0"/>
-                <w:bCs w:val="0"/>
-                <w:color w:val="000000" w:themeColor="text1"/>
-                <w:sz w:val="20"/>
-                <w:szCs w:val="20"/>
-              </w:rPr>
-              <w:t>[</w:t>
-            </w:r>
-            <w:proofErr w:type="spellStart"/>
-            <w:r>
-              <w:rPr>
-                <w:rFonts w:asciiTheme="minorHAnsi" w:hAnsiTheme="minorHAnsi" w:cstheme="minorHAnsi"/>
-                <w:b w:val="0"/>
-                <w:bCs w:val="0"/>
-                <w:color w:val="000000" w:themeColor="text1"/>
-                <w:sz w:val="20"/>
-                <w:szCs w:val="20"/>
-              </w:rPr>
-              <w:t>i</w:t>
-            </w:r>
-            <w:proofErr w:type="spellEnd"/>
-            <w:r>
-              <w:rPr>
-                <w:rFonts w:asciiTheme="minorHAnsi" w:hAnsiTheme="minorHAnsi" w:cstheme="minorHAnsi"/>
-                <w:b w:val="0"/>
-                <w:bCs w:val="0"/>
-                <w:color w:val="000000" w:themeColor="text1"/>
-                <w:sz w:val="20"/>
-                <w:szCs w:val="20"/>
-              </w:rPr>
-              <w:t>].</w:t>
-            </w:r>
-            <w:proofErr w:type="spellStart"/>
-            <w:r>
-              <w:rPr>
-                <w:rFonts w:asciiTheme="minorHAnsi" w:hAnsiTheme="minorHAnsi" w:cstheme="minorHAnsi"/>
-                <w:b w:val="0"/>
-                <w:bCs w:val="0"/>
-                <w:color w:val="000000" w:themeColor="text1"/>
-                <w:sz w:val="20"/>
-                <w:szCs w:val="20"/>
-              </w:rPr>
-              <w:t>deliverable_name</w:t>
-            </w:r>
-            <w:proofErr w:type="spellEnd"/>
-            <w:r>
-              <w:rPr>
-                <w:rFonts w:asciiTheme="minorHAnsi" w:hAnsiTheme="minorHAnsi" w:cstheme="minorHAnsi"/>
-                <w:b w:val="0"/>
-                <w:bCs w:val="0"/>
-                <w:color w:val="000000" w:themeColor="text1"/>
-                <w:sz w:val="20"/>
-                <w:szCs w:val="20"/>
-              </w:rPr>
-              <w:t>}</w:t>
+              <w:t>{d.budget[i].deliverable_name}</w:t>
             </w:r>
           </w:p>
         </w:tc>
@@ -3730,81 +3038,7 @@
                 <w:sz w:val="20"/>
                 <w:szCs w:val="20"/>
               </w:rPr>
-              <w:t>{</w:t>
-            </w:r>
-            <w:proofErr w:type="spellStart"/>
-            <w:proofErr w:type="gramStart"/>
-            <w:r>
-              <w:rPr>
-                <w:rFonts w:asciiTheme="minorHAnsi" w:hAnsiTheme="minorHAnsi" w:cstheme="minorHAnsi"/>
-                <w:b w:val="0"/>
-                <w:bCs w:val="0"/>
-                <w:color w:val="000000" w:themeColor="text1"/>
-                <w:sz w:val="20"/>
-                <w:szCs w:val="20"/>
-              </w:rPr>
-              <w:t>d.budget</w:t>
-            </w:r>
-            <w:proofErr w:type="spellEnd"/>
-            <w:proofErr w:type="gramEnd"/>
-            <w:r>
-              <w:rPr>
-                <w:rFonts w:asciiTheme="minorHAnsi" w:hAnsiTheme="minorHAnsi" w:cstheme="minorHAnsi"/>
-                <w:b w:val="0"/>
-                <w:bCs w:val="0"/>
-                <w:color w:val="000000" w:themeColor="text1"/>
-                <w:sz w:val="20"/>
-                <w:szCs w:val="20"/>
-              </w:rPr>
-              <w:t>[</w:t>
-            </w:r>
-            <w:proofErr w:type="spellStart"/>
-            <w:r>
-              <w:rPr>
-                <w:rFonts w:asciiTheme="minorHAnsi" w:hAnsiTheme="minorHAnsi" w:cstheme="minorHAnsi"/>
-                <w:b w:val="0"/>
-                <w:bCs w:val="0"/>
-                <w:color w:val="000000" w:themeColor="text1"/>
-                <w:sz w:val="20"/>
-                <w:szCs w:val="20"/>
-              </w:rPr>
-              <w:t>i</w:t>
-            </w:r>
-            <w:proofErr w:type="spellEnd"/>
-            <w:r>
-              <w:rPr>
-                <w:rFonts w:asciiTheme="minorHAnsi" w:hAnsiTheme="minorHAnsi" w:cstheme="minorHAnsi"/>
-                <w:b w:val="0"/>
-                <w:bCs w:val="0"/>
-                <w:color w:val="000000" w:themeColor="text1"/>
-                <w:sz w:val="20"/>
-                <w:szCs w:val="20"/>
-              </w:rPr>
-              <w:t>].</w:t>
-            </w:r>
-            <w:proofErr w:type="spellStart"/>
-            <w:r>
-              <w:rPr>
-                <w:rFonts w:asciiTheme="minorHAnsi" w:hAnsiTheme="minorHAnsi" w:cstheme="minorHAnsi"/>
-                <w:b w:val="0"/>
-                <w:bCs w:val="0"/>
-                <w:color w:val="000000" w:themeColor="text1"/>
-                <w:sz w:val="20"/>
-                <w:szCs w:val="20"/>
-              </w:rPr>
-              <w:t>deliverable_amount</w:t>
-            </w:r>
-            <w:proofErr w:type="spellEnd"/>
-            <w:r>
-              <w:rPr>
-                <w:rFonts w:asciiTheme="minorHAnsi" w:hAnsiTheme="minorHAnsi" w:cstheme="minorHAnsi"/>
-                <w:b w:val="0"/>
-                <w:bCs w:val="0"/>
-                <w:color w:val="000000" w:themeColor="text1"/>
-                <w:sz w:val="20"/>
-                <w:szCs w:val="20"/>
-              </w:rPr>
-              <w:t>}</w:t>
+              <w:t>{d.budget[i].deliverable_amount}</w:t>
             </w:r>
           </w:p>
         </w:tc>
@@ -3843,57 +3077,7 @@
                 <w:sz w:val="20"/>
                 <w:szCs w:val="20"/>
               </w:rPr>
-              <w:t>{</w:t>
-            </w:r>
-            <w:proofErr w:type="spellStart"/>
-            <w:proofErr w:type="gramStart"/>
-            <w:r>
-              <w:rPr>
-                <w:rFonts w:asciiTheme="minorHAnsi" w:hAnsiTheme="minorHAnsi" w:cstheme="minorHAnsi"/>
-                <w:b w:val="0"/>
-                <w:bCs w:val="0"/>
-                <w:color w:val="000000" w:themeColor="text1"/>
-                <w:sz w:val="20"/>
-                <w:szCs w:val="20"/>
-              </w:rPr>
-              <w:t>d.budget</w:t>
-            </w:r>
-            <w:proofErr w:type="spellEnd"/>
-            <w:proofErr w:type="gramEnd"/>
-            <w:r>
-              <w:rPr>
-                <w:rFonts w:asciiTheme="minorHAnsi" w:hAnsiTheme="minorHAnsi" w:cstheme="minorHAnsi"/>
-                <w:b w:val="0"/>
-                <w:bCs w:val="0"/>
-                <w:color w:val="000000" w:themeColor="text1"/>
-                <w:sz w:val="20"/>
-                <w:szCs w:val="20"/>
-              </w:rPr>
-              <w:t>[</w:t>
-            </w:r>
-            <w:proofErr w:type="spellStart"/>
-            <w:r>
-              <w:rPr>
-                <w:rFonts w:asciiTheme="minorHAnsi" w:hAnsiTheme="minorHAnsi" w:cstheme="minorHAnsi"/>
-                <w:b w:val="0"/>
-                <w:bCs w:val="0"/>
-                <w:color w:val="000000" w:themeColor="text1"/>
-                <w:sz w:val="20"/>
-                <w:szCs w:val="20"/>
-              </w:rPr>
-              <w:t>i</w:t>
-            </w:r>
-            <w:proofErr w:type="spellEnd"/>
-            <w:r>
-              <w:rPr>
-                <w:rFonts w:asciiTheme="minorHAnsi" w:hAnsiTheme="minorHAnsi" w:cstheme="minorHAnsi"/>
-                <w:b w:val="0"/>
-                <w:bCs w:val="0"/>
-                <w:color w:val="000000" w:themeColor="text1"/>
-                <w:sz w:val="20"/>
-                <w:szCs w:val="20"/>
-              </w:rPr>
-              <w:t>].recoverable}</w:t>
+              <w:t>{d.budget[i].recoverable}</w:t>
             </w:r>
           </w:p>
         </w:tc>
@@ -3932,81 +3116,7 @@
                 <w:sz w:val="20"/>
                 <w:szCs w:val="20"/>
               </w:rPr>
-              <w:t>{</w:t>
-            </w:r>
-            <w:proofErr w:type="spellStart"/>
-            <w:proofErr w:type="gramStart"/>
-            <w:r>
-              <w:rPr>
-                <w:rFonts w:asciiTheme="minorHAnsi" w:hAnsiTheme="minorHAnsi" w:cstheme="minorHAnsi"/>
-                <w:b w:val="0"/>
-                <w:bCs w:val="0"/>
-                <w:color w:val="000000" w:themeColor="text1"/>
-                <w:sz w:val="20"/>
-                <w:szCs w:val="20"/>
-              </w:rPr>
-              <w:t>d.budget</w:t>
-            </w:r>
-            <w:proofErr w:type="spellEnd"/>
-            <w:proofErr w:type="gramEnd"/>
-            <w:r>
-              <w:rPr>
-                <w:rFonts w:asciiTheme="minorHAnsi" w:hAnsiTheme="minorHAnsi" w:cstheme="minorHAnsi"/>
-                <w:b w:val="0"/>
-                <w:bCs w:val="0"/>
-                <w:color w:val="000000" w:themeColor="text1"/>
-                <w:sz w:val="20"/>
-                <w:szCs w:val="20"/>
-              </w:rPr>
-              <w:t>[</w:t>
-            </w:r>
-            <w:proofErr w:type="spellStart"/>
-            <w:r>
-              <w:rPr>
-                <w:rFonts w:asciiTheme="minorHAnsi" w:hAnsiTheme="minorHAnsi" w:cstheme="minorHAnsi"/>
-                <w:b w:val="0"/>
-                <w:bCs w:val="0"/>
-                <w:color w:val="000000" w:themeColor="text1"/>
-                <w:sz w:val="20"/>
-                <w:szCs w:val="20"/>
-              </w:rPr>
-              <w:t>i</w:t>
-            </w:r>
-            <w:proofErr w:type="spellEnd"/>
-            <w:r>
-              <w:rPr>
-                <w:rFonts w:asciiTheme="minorHAnsi" w:hAnsiTheme="minorHAnsi" w:cstheme="minorHAnsi"/>
-                <w:b w:val="0"/>
-                <w:bCs w:val="0"/>
-                <w:color w:val="000000" w:themeColor="text1"/>
-                <w:sz w:val="20"/>
-                <w:szCs w:val="20"/>
-              </w:rPr>
-              <w:t>].</w:t>
-            </w:r>
-            <w:proofErr w:type="spellStart"/>
-            <w:r>
-              <w:rPr>
-                <w:rFonts w:asciiTheme="minorHAnsi" w:hAnsiTheme="minorHAnsi" w:cstheme="minorHAnsi"/>
-                <w:b w:val="0"/>
-                <w:bCs w:val="0"/>
-                <w:color w:val="000000" w:themeColor="text1"/>
-                <w:sz w:val="20"/>
-                <w:szCs w:val="20"/>
-              </w:rPr>
-              <w:t>recovered_to_date</w:t>
-            </w:r>
-            <w:proofErr w:type="spellEnd"/>
-            <w:r>
-              <w:rPr>
-                <w:rFonts w:asciiTheme="minorHAnsi" w:hAnsiTheme="minorHAnsi" w:cstheme="minorHAnsi"/>
-                <w:b w:val="0"/>
-                <w:bCs w:val="0"/>
-                <w:color w:val="000000" w:themeColor="text1"/>
-                <w:sz w:val="20"/>
-                <w:szCs w:val="20"/>
-              </w:rPr>
-              <w:t>}</w:t>
+              <w:t>{d.budget[i].recovered_to_date}</w:t>
             </w:r>
           </w:p>
         </w:tc>
@@ -4045,57 +3155,7 @@
                 <w:sz w:val="20"/>
                 <w:szCs w:val="20"/>
               </w:rPr>
-              <w:t>{</w:t>
-            </w:r>
-            <w:proofErr w:type="spellStart"/>
-            <w:proofErr w:type="gramStart"/>
-            <w:r>
-              <w:rPr>
-                <w:rFonts w:asciiTheme="minorHAnsi" w:hAnsiTheme="minorHAnsi" w:cstheme="minorHAnsi"/>
-                <w:b w:val="0"/>
-                <w:bCs w:val="0"/>
-                <w:color w:val="000000" w:themeColor="text1"/>
-                <w:sz w:val="20"/>
-                <w:szCs w:val="20"/>
-              </w:rPr>
-              <w:t>d.budget</w:t>
-            </w:r>
-            <w:proofErr w:type="spellEnd"/>
-            <w:proofErr w:type="gramEnd"/>
-            <w:r>
-              <w:rPr>
-                <w:rFonts w:asciiTheme="minorHAnsi" w:hAnsiTheme="minorHAnsi" w:cstheme="minorHAnsi"/>
-                <w:b w:val="0"/>
-                <w:bCs w:val="0"/>
-                <w:color w:val="000000" w:themeColor="text1"/>
-                <w:sz w:val="20"/>
-                <w:szCs w:val="20"/>
-              </w:rPr>
-              <w:t>[</w:t>
-            </w:r>
-            <w:proofErr w:type="spellStart"/>
-            <w:r>
-              <w:rPr>
-                <w:rFonts w:asciiTheme="minorHAnsi" w:hAnsiTheme="minorHAnsi" w:cstheme="minorHAnsi"/>
-                <w:b w:val="0"/>
-                <w:bCs w:val="0"/>
-                <w:color w:val="000000" w:themeColor="text1"/>
-                <w:sz w:val="20"/>
-                <w:szCs w:val="20"/>
-              </w:rPr>
-              <w:t>i</w:t>
-            </w:r>
-            <w:proofErr w:type="spellEnd"/>
-            <w:r>
-              <w:rPr>
-                <w:rFonts w:asciiTheme="minorHAnsi" w:hAnsiTheme="minorHAnsi" w:cstheme="minorHAnsi"/>
-                <w:b w:val="0"/>
-                <w:bCs w:val="0"/>
-                <w:color w:val="000000" w:themeColor="text1"/>
-                <w:sz w:val="20"/>
-                <w:szCs w:val="20"/>
-              </w:rPr>
-              <w:t>]remaining}</w:t>
+              <w:t>{d.budget[i]remaining}</w:t>
             </w:r>
           </w:p>
         </w:tc>
@@ -4131,33 +3191,7 @@
                 <w:sz w:val="20"/>
                 <w:szCs w:val="20"/>
               </w:rPr>
-              <w:t>{</w:t>
-            </w:r>
-            <w:proofErr w:type="spellStart"/>
-            <w:proofErr w:type="gramStart"/>
-            <w:r>
-              <w:rPr>
-                <w:rFonts w:asciiTheme="minorHAnsi" w:hAnsiTheme="minorHAnsi" w:cstheme="minorHAnsi"/>
-                <w:b w:val="0"/>
-                <w:bCs w:val="0"/>
-                <w:color w:val="000000" w:themeColor="text1"/>
-                <w:sz w:val="20"/>
-                <w:szCs w:val="20"/>
-              </w:rPr>
-              <w:t>d.budget</w:t>
-            </w:r>
-            <w:proofErr w:type="spellEnd"/>
-            <w:proofErr w:type="gramEnd"/>
-            <w:r>
-              <w:rPr>
-                <w:rFonts w:asciiTheme="minorHAnsi" w:hAnsiTheme="minorHAnsi" w:cstheme="minorHAnsi"/>
-                <w:b w:val="0"/>
-                <w:bCs w:val="0"/>
-                <w:color w:val="000000" w:themeColor="text1"/>
-                <w:sz w:val="20"/>
-                <w:szCs w:val="20"/>
-              </w:rPr>
-              <w:t>[i+1]}</w:t>
+              <w:t>{d.budget[i+1]}</w:t>
             </w:r>
           </w:p>
         </w:tc>
@@ -4320,45 +3354,16 @@
                 <w:sz w:val="20"/>
                 <w:szCs w:val="20"/>
               </w:rPr>
-              <w:t>Total for {</w:t>
-            </w:r>
-            <w:proofErr w:type="spellStart"/>
-            <w:proofErr w:type="gramStart"/>
-            <w:r>
-              <w:rPr>
-                <w:rFonts w:asciiTheme="minorHAnsi" w:hAnsiTheme="minorHAnsi" w:cstheme="minorHAnsi"/>
-                <w:color w:val="000000" w:themeColor="text1"/>
-                <w:sz w:val="20"/>
-                <w:szCs w:val="20"/>
-              </w:rPr>
-              <w:t>d.</w:t>
-            </w:r>
-            <w:r>
-              <w:rPr>
-                <w:rFonts w:asciiTheme="minorHAnsi" w:hAnsiTheme="minorHAnsi" w:cstheme="minorHAnsi"/>
-                <w:color w:val="000000" w:themeColor="text1"/>
-                <w:sz w:val="20"/>
-                <w:szCs w:val="20"/>
-              </w:rPr>
-              <w:t>deliverable</w:t>
-            </w:r>
-            <w:r>
-              <w:rPr>
-                <w:rFonts w:asciiTheme="minorHAnsi" w:hAnsiTheme="minorHAnsi" w:cstheme="minorHAnsi"/>
-                <w:color w:val="000000" w:themeColor="text1"/>
-                <w:sz w:val="20"/>
-                <w:szCs w:val="20"/>
-              </w:rPr>
-              <w:t>S</w:t>
-            </w:r>
-            <w:r>
-              <w:rPr>
-                <w:rFonts w:asciiTheme="minorHAnsi" w:hAnsiTheme="minorHAnsi" w:cstheme="minorHAnsi"/>
-                <w:color w:val="000000" w:themeColor="text1"/>
-                <w:sz w:val="20"/>
-                <w:szCs w:val="20"/>
-              </w:rPr>
-              <w:t>ummaries</w:t>
+              <w:t>Total for {d.</w:t>
+            </w:r>
+            <w:r>
+              <w:rPr>
+                <w:rFonts w:asciiTheme="minorHAnsi" w:hAnsiTheme="minorHAnsi" w:cstheme="minorHAnsi"/>
+                <w:color w:val="000000" w:themeColor="text1"/>
+                <w:sz w:val="20"/>
+                <w:szCs w:val="20"/>
+              </w:rPr>
+              <w:t>deliverable_summaries</w:t>
             </w:r>
             <w:r>
               <w:rPr>
@@ -4369,8 +3374,6 @@
               </w:rPr>
               <w:t>.rows</w:t>
             </w:r>
-            <w:proofErr w:type="spellEnd"/>
-            <w:proofErr w:type="gramEnd"/>
             <w:r>
               <w:rPr>
                 <w:rFonts w:asciiTheme="minorHAnsi" w:hAnsiTheme="minorHAnsi" w:cstheme="minorHAnsi"/>
@@ -4380,35 +3383,14 @@
               </w:rPr>
               <w:t>[</w:t>
             </w:r>
-            <w:proofErr w:type="spellStart"/>
-            <w:r>
-              <w:rPr>
-                <w:rFonts w:asciiTheme="minorHAnsi" w:hAnsiTheme="minorHAnsi" w:cstheme="minorHAnsi"/>
-                <w:color w:val="000000" w:themeColor="text1"/>
-                <w:sz w:val="20"/>
-                <w:szCs w:val="20"/>
-              </w:rPr>
-              <w:t>i</w:t>
-            </w:r>
-            <w:proofErr w:type="spellEnd"/>
-            <w:r>
-              <w:rPr>
-                <w:rFonts w:asciiTheme="minorHAnsi" w:hAnsiTheme="minorHAnsi" w:cstheme="minorHAnsi"/>
-                <w:color w:val="000000" w:themeColor="text1"/>
-                <w:sz w:val="20"/>
-                <w:szCs w:val="20"/>
-              </w:rPr>
-              <w:t>].</w:t>
-            </w:r>
-            <w:proofErr w:type="spellStart"/>
-            <w:r>
-              <w:rPr>
-                <w:rFonts w:asciiTheme="minorHAnsi" w:hAnsiTheme="minorHAnsi" w:cstheme="minorHAnsi"/>
-                <w:color w:val="000000" w:themeColor="text1"/>
-                <w:sz w:val="20"/>
-                <w:szCs w:val="20"/>
-              </w:rPr>
-              <w:t>fiscal</w:t>
+            <w:r>
+              <w:rPr>
+                <w:rFonts w:asciiTheme="minorHAnsi" w:hAnsiTheme="minorHAnsi" w:cstheme="minorHAnsi"/>
+                <w:color w:val="000000" w:themeColor="text1"/>
+                <w:sz w:val="20"/>
+                <w:szCs w:val="20"/>
+              </w:rPr>
+              <w:t>i].fiscal</w:t>
             </w:r>
             <w:r>
               <w:rPr>
@@ -4419,7 +3401,6 @@
               </w:rPr>
               <w:t>_year</w:t>
             </w:r>
-            <w:proofErr w:type="spellEnd"/>
             <w:r>
               <w:rPr>
                 <w:rFonts w:asciiTheme="minorHAnsi" w:hAnsiTheme="minorHAnsi" w:cstheme="minorHAnsi"/>
@@ -4463,42 +3444,18 @@
                 <w:sz w:val="20"/>
                 <w:szCs w:val="20"/>
               </w:rPr>
-              <w:t>{</w:t>
-            </w:r>
-            <w:proofErr w:type="spellStart"/>
-            <w:proofErr w:type="gramStart"/>
-            <w:r>
-              <w:rPr>
-                <w:rFonts w:asciiTheme="minorHAnsi" w:hAnsiTheme="minorHAnsi" w:cstheme="minorHAnsi"/>
-                <w:b w:val="0"/>
-                <w:bCs w:val="0"/>
-                <w:color w:val="000000" w:themeColor="text1"/>
-                <w:sz w:val="20"/>
-                <w:szCs w:val="20"/>
-              </w:rPr>
-              <w:t>d.deliverable</w:t>
-            </w:r>
-            <w:r>
-              <w:rPr>
-                <w:rFonts w:asciiTheme="minorHAnsi" w:hAnsiTheme="minorHAnsi" w:cstheme="minorHAnsi"/>
-                <w:b w:val="0"/>
-                <w:bCs w:val="0"/>
-                <w:color w:val="000000" w:themeColor="text1"/>
-                <w:sz w:val="20"/>
-                <w:szCs w:val="20"/>
-              </w:rPr>
-              <w:t>S</w:t>
-            </w:r>
-            <w:r>
-              <w:rPr>
-                <w:rFonts w:asciiTheme="minorHAnsi" w:hAnsiTheme="minorHAnsi" w:cstheme="minorHAnsi"/>
-                <w:b w:val="0"/>
-                <w:bCs w:val="0"/>
-                <w:color w:val="000000" w:themeColor="text1"/>
-                <w:sz w:val="20"/>
-                <w:szCs w:val="20"/>
-              </w:rPr>
-              <w:t>ummaries</w:t>
+              <w:t>{d.</w:t>
+            </w:r>
+            <w:r>
+              <w:rPr>
+                <w:rFonts w:asciiTheme="minorHAnsi" w:hAnsiTheme="minorHAnsi" w:cstheme="minorHAnsi"/>
+                <w:b w:val="0"/>
+                <w:bCs w:val="0"/>
+                <w:color w:val="000000" w:themeColor="text1"/>
+                <w:sz w:val="20"/>
+                <w:szCs w:val="20"/>
+              </w:rPr>
+              <w:t>deliverable_summaries</w:t>
             </w:r>
             <w:r>
               <w:rPr>
@@ -4511,56 +3468,95 @@
               </w:rPr>
               <w:t>.rows</w:t>
             </w:r>
-            <w:proofErr w:type="spellEnd"/>
-            <w:proofErr w:type="gramEnd"/>
-            <w:r>
-              <w:rPr>
-                <w:rFonts w:asciiTheme="minorHAnsi" w:hAnsiTheme="minorHAnsi" w:cstheme="minorHAnsi"/>
-                <w:b w:val="0"/>
-                <w:bCs w:val="0"/>
-                <w:color w:val="000000" w:themeColor="text1"/>
-                <w:sz w:val="20"/>
-                <w:szCs w:val="20"/>
-              </w:rPr>
-              <w:t>[</w:t>
-            </w:r>
-            <w:proofErr w:type="spellStart"/>
-            <w:r>
-              <w:rPr>
-                <w:rFonts w:asciiTheme="minorHAnsi" w:hAnsiTheme="minorHAnsi" w:cstheme="minorHAnsi"/>
-                <w:b w:val="0"/>
-                <w:bCs w:val="0"/>
-                <w:color w:val="000000" w:themeColor="text1"/>
-                <w:sz w:val="20"/>
-                <w:szCs w:val="20"/>
-              </w:rPr>
-              <w:t>i</w:t>
-            </w:r>
-            <w:proofErr w:type="spellEnd"/>
-            <w:r>
-              <w:rPr>
-                <w:rFonts w:asciiTheme="minorHAnsi" w:hAnsiTheme="minorHAnsi" w:cstheme="minorHAnsi"/>
-                <w:b w:val="0"/>
-                <w:bCs w:val="0"/>
-                <w:color w:val="000000" w:themeColor="text1"/>
-                <w:sz w:val="20"/>
-                <w:szCs w:val="20"/>
-              </w:rPr>
-              <w:t>].</w:t>
-            </w:r>
-            <w:proofErr w:type="spellStart"/>
-            <w:r>
-              <w:rPr>
-                <w:rFonts w:asciiTheme="minorHAnsi" w:hAnsiTheme="minorHAnsi" w:cstheme="minorHAnsi"/>
-                <w:b w:val="0"/>
-                <w:bCs w:val="0"/>
-                <w:color w:val="000000" w:themeColor="text1"/>
-                <w:sz w:val="20"/>
-                <w:szCs w:val="20"/>
-              </w:rPr>
-              <w:t>current_budget</w:t>
-            </w:r>
-            <w:proofErr w:type="spellEnd"/>
+            <w:r>
+              <w:rPr>
+                <w:rFonts w:asciiTheme="minorHAnsi" w:hAnsiTheme="minorHAnsi" w:cstheme="minorHAnsi"/>
+                <w:b w:val="0"/>
+                <w:bCs w:val="0"/>
+                <w:color w:val="000000" w:themeColor="text1"/>
+                <w:sz w:val="20"/>
+                <w:szCs w:val="20"/>
+              </w:rPr>
+              <w:t>[i].current_budget}</w:t>
+            </w:r>
+          </w:p>
+        </w:tc>
+        <w:tc>
+          <w:tcPr>
+            <w:tcW w:w="1701" w:type="dxa"/>
+            <w:tcBorders>
+              <w:top w:val="single" w:sz="4" w:space="0" w:color="auto"/>
+              <w:bottom w:val="single" w:sz="4" w:space="0" w:color="auto"/>
+            </w:tcBorders>
+            <w:shd w:val="clear" w:color="auto" w:fill="D0D3DD"/>
+          </w:tcPr>
+          <w:p>
+            <w:pPr>
+              <w:pStyle w:val="Heading1"/>
+              <w:ind w:left="0"/>
+              <w:jc w:val="center"/>
+              <w:rPr>
+                <w:rFonts w:asciiTheme="minorHAnsi" w:hAnsiTheme="minorHAnsi" w:cstheme="minorHAnsi"/>
+                <w:color w:val="000000" w:themeColor="text1"/>
+                <w:sz w:val="20"/>
+                <w:szCs w:val="20"/>
+              </w:rPr>
+            </w:pPr>
+            <w:r>
+              <w:rPr>
+                <w:rFonts w:asciiTheme="minorHAnsi" w:hAnsiTheme="minorHAnsi" w:cstheme="minorHAnsi"/>
+                <w:b w:val="0"/>
+                <w:bCs w:val="0"/>
+                <w:color w:val="000000" w:themeColor="text1"/>
+                <w:sz w:val="20"/>
+                <w:szCs w:val="20"/>
+              </w:rPr>
+              <w:t>{d.</w:t>
+            </w:r>
+            <w:r>
+              <w:rPr>
+                <w:rFonts w:asciiTheme="minorHAnsi" w:hAnsiTheme="minorHAnsi" w:cstheme="minorHAnsi"/>
+                <w:b w:val="0"/>
+                <w:bCs w:val="0"/>
+                <w:color w:val="000000" w:themeColor="text1"/>
+                <w:sz w:val="20"/>
+                <w:szCs w:val="20"/>
+              </w:rPr>
+              <w:t>deliverable_summaries</w:t>
+            </w:r>
+            <w:r>
+              <w:rPr>
+                <w:rFonts w:asciiTheme="minorHAnsi" w:hAnsiTheme="minorHAnsi" w:cstheme="minorHAnsi"/>
+                <w:b w:val="0"/>
+                <w:bCs w:val="0"/>
+                <w:color w:val="000000" w:themeColor="text1"/>
+                <w:sz w:val="20"/>
+                <w:szCs w:val="20"/>
+              </w:rPr>
+              <w:t>.rows</w:t>
+            </w:r>
+            <w:r>
+              <w:rPr>
+                <w:rFonts w:asciiTheme="minorHAnsi" w:hAnsiTheme="minorHAnsi" w:cstheme="minorHAnsi"/>
+                <w:b w:val="0"/>
+                <w:bCs w:val="0"/>
+                <w:color w:val="000000" w:themeColor="text1"/>
+                <w:sz w:val="20"/>
+                <w:szCs w:val="20"/>
+              </w:rPr>
+              <w:t>[i].</w:t>
+            </w:r>
+            <w:r>
+              <w:rPr>
+                <w:rFonts w:asciiTheme="minorHAnsi" w:hAnsiTheme="minorHAnsi" w:cstheme="minorHAnsi"/>
+                <w:b w:val="0"/>
+                <w:bCs w:val="0"/>
+                <w:color w:val="000000" w:themeColor="text1"/>
+                <w:sz w:val="20"/>
+                <w:szCs w:val="20"/>
+              </w:rPr>
+              <w:t>recovery_amount</w:t>
+            </w:r>
             <w:r>
               <w:rPr>
                 <w:rFonts w:asciiTheme="minorHAnsi" w:hAnsiTheme="minorHAnsi" w:cstheme="minorHAnsi"/>
@@ -4576,7 +3572,7 @@
         </w:tc>
         <w:tc>
           <w:tcPr>
-            <w:tcW w:w="1701" w:type="dxa"/>
+            <w:tcW w:w="1560" w:type="dxa"/>
             <w:tcBorders>
               <w:top w:val="single" w:sz="4" w:space="0" w:color="auto"/>
               <w:bottom w:val="single" w:sz="4" w:space="0" w:color="auto"/>
@@ -4604,42 +3600,18 @@
                 <w:sz w:val="20"/>
                 <w:szCs w:val="20"/>
               </w:rPr>
-              <w:t>{</w:t>
-            </w:r>
-            <w:proofErr w:type="spellStart"/>
-            <w:proofErr w:type="gramStart"/>
-            <w:r>
-              <w:rPr>
-                <w:rFonts w:asciiTheme="minorHAnsi" w:hAnsiTheme="minorHAnsi" w:cstheme="minorHAnsi"/>
-                <w:b w:val="0"/>
-                <w:bCs w:val="0"/>
-                <w:color w:val="000000" w:themeColor="text1"/>
-                <w:sz w:val="20"/>
-                <w:szCs w:val="20"/>
-              </w:rPr>
-              <w:t>d.deliverable</w:t>
-            </w:r>
-            <w:r>
-              <w:rPr>
-                <w:rFonts w:asciiTheme="minorHAnsi" w:hAnsiTheme="minorHAnsi" w:cstheme="minorHAnsi"/>
-                <w:b w:val="0"/>
-                <w:bCs w:val="0"/>
-                <w:color w:val="000000" w:themeColor="text1"/>
-                <w:sz w:val="20"/>
-                <w:szCs w:val="20"/>
-              </w:rPr>
-              <w:t>S</w:t>
-            </w:r>
-            <w:r>
-              <w:rPr>
-                <w:rFonts w:asciiTheme="minorHAnsi" w:hAnsiTheme="minorHAnsi" w:cstheme="minorHAnsi"/>
-                <w:b w:val="0"/>
-                <w:bCs w:val="0"/>
-                <w:color w:val="000000" w:themeColor="text1"/>
-                <w:sz w:val="20"/>
-                <w:szCs w:val="20"/>
-              </w:rPr>
-              <w:t>ummaries</w:t>
+              <w:t>{d.</w:t>
+            </w:r>
+            <w:r>
+              <w:rPr>
+                <w:rFonts w:asciiTheme="minorHAnsi" w:hAnsiTheme="minorHAnsi" w:cstheme="minorHAnsi"/>
+                <w:b w:val="0"/>
+                <w:bCs w:val="0"/>
+                <w:color w:val="000000" w:themeColor="text1"/>
+                <w:sz w:val="20"/>
+                <w:szCs w:val="20"/>
+              </w:rPr>
+              <w:t>deliverable_summaries</w:t>
             </w:r>
             <w:r>
               <w:rPr>
@@ -4652,56 +3624,50 @@
               </w:rPr>
               <w:t>.rows</w:t>
             </w:r>
-            <w:proofErr w:type="spellEnd"/>
-            <w:proofErr w:type="gramEnd"/>
-            <w:r>
-              <w:rPr>
-                <w:rFonts w:asciiTheme="minorHAnsi" w:hAnsiTheme="minorHAnsi" w:cstheme="minorHAnsi"/>
-                <w:b w:val="0"/>
-                <w:bCs w:val="0"/>
-                <w:color w:val="000000" w:themeColor="text1"/>
-                <w:sz w:val="20"/>
-                <w:szCs w:val="20"/>
-              </w:rPr>
-              <w:t>[</w:t>
-            </w:r>
-            <w:proofErr w:type="spellStart"/>
-            <w:r>
-              <w:rPr>
-                <w:rFonts w:asciiTheme="minorHAnsi" w:hAnsiTheme="minorHAnsi" w:cstheme="minorHAnsi"/>
-                <w:b w:val="0"/>
-                <w:bCs w:val="0"/>
-                <w:color w:val="000000" w:themeColor="text1"/>
-                <w:sz w:val="20"/>
-                <w:szCs w:val="20"/>
-              </w:rPr>
-              <w:t>i</w:t>
-            </w:r>
-            <w:proofErr w:type="spellEnd"/>
-            <w:r>
-              <w:rPr>
-                <w:rFonts w:asciiTheme="minorHAnsi" w:hAnsiTheme="minorHAnsi" w:cstheme="minorHAnsi"/>
-                <w:b w:val="0"/>
-                <w:bCs w:val="0"/>
-                <w:color w:val="000000" w:themeColor="text1"/>
-                <w:sz w:val="20"/>
-                <w:szCs w:val="20"/>
-              </w:rPr>
-              <w:t>].</w:t>
-            </w:r>
-            <w:proofErr w:type="spellStart"/>
-            <w:r>
-              <w:rPr>
-                <w:rFonts w:asciiTheme="minorHAnsi" w:hAnsiTheme="minorHAnsi" w:cstheme="minorHAnsi"/>
-                <w:b w:val="0"/>
-                <w:bCs w:val="0"/>
-                <w:color w:val="000000" w:themeColor="text1"/>
-                <w:sz w:val="20"/>
-                <w:szCs w:val="20"/>
-              </w:rPr>
-              <w:t>recovery_amount</w:t>
-            </w:r>
-            <w:proofErr w:type="spellEnd"/>
+            <w:r>
+              <w:rPr>
+                <w:rFonts w:asciiTheme="minorHAnsi" w:hAnsiTheme="minorHAnsi" w:cstheme="minorHAnsi"/>
+                <w:b w:val="0"/>
+                <w:bCs w:val="0"/>
+                <w:color w:val="000000" w:themeColor="text1"/>
+                <w:sz w:val="20"/>
+                <w:szCs w:val="20"/>
+              </w:rPr>
+              <w:t>[i].</w:t>
+            </w:r>
+            <w:r>
+              <w:rPr>
+                <w:rFonts w:asciiTheme="minorHAnsi" w:hAnsiTheme="minorHAnsi" w:cstheme="minorHAnsi"/>
+                <w:b w:val="0"/>
+                <w:bCs w:val="0"/>
+                <w:color w:val="000000" w:themeColor="text1"/>
+                <w:sz w:val="20"/>
+                <w:szCs w:val="20"/>
+              </w:rPr>
+              <w:t>recover</w:t>
+            </w:r>
+            <w:r>
+              <w:rPr>
+                <w:rFonts w:asciiTheme="minorHAnsi" w:hAnsiTheme="minorHAnsi" w:cstheme="minorHAnsi"/>
+                <w:b w:val="0"/>
+                <w:bCs w:val="0"/>
+                <w:color w:val="000000" w:themeColor="text1"/>
+                <w:sz w:val="20"/>
+                <w:szCs w:val="20"/>
+              </w:rPr>
+              <w:t>ed</w:t>
+            </w:r>
+            <w:r>
+              <w:rPr>
+                <w:rFonts w:asciiTheme="minorHAnsi" w:hAnsiTheme="minorHAnsi" w:cstheme="minorHAnsi"/>
+                <w:b w:val="0"/>
+                <w:bCs w:val="0"/>
+                <w:color w:val="000000" w:themeColor="text1"/>
+                <w:sz w:val="20"/>
+                <w:szCs w:val="20"/>
+              </w:rPr>
+              <w:t>_td</w:t>
+            </w:r>
             <w:r>
               <w:rPr>
                 <w:rFonts w:asciiTheme="minorHAnsi" w:hAnsiTheme="minorHAnsi" w:cstheme="minorHAnsi"/>
@@ -4717,7 +3683,7 @@
         </w:tc>
         <w:tc>
           <w:tcPr>
-            <w:tcW w:w="1560" w:type="dxa"/>
+            <w:tcW w:w="1984" w:type="dxa"/>
             <w:tcBorders>
               <w:top w:val="single" w:sz="4" w:space="0" w:color="auto"/>
               <w:bottom w:val="single" w:sz="4" w:space="0" w:color="auto"/>
@@ -4745,42 +3711,18 @@
                 <w:sz w:val="20"/>
                 <w:szCs w:val="20"/>
               </w:rPr>
-              <w:t>{</w:t>
-            </w:r>
-            <w:proofErr w:type="spellStart"/>
-            <w:proofErr w:type="gramStart"/>
-            <w:r>
-              <w:rPr>
-                <w:rFonts w:asciiTheme="minorHAnsi" w:hAnsiTheme="minorHAnsi" w:cstheme="minorHAnsi"/>
-                <w:b w:val="0"/>
-                <w:bCs w:val="0"/>
-                <w:color w:val="000000" w:themeColor="text1"/>
-                <w:sz w:val="20"/>
-                <w:szCs w:val="20"/>
-              </w:rPr>
-              <w:t>d.deliverable</w:t>
-            </w:r>
-            <w:r>
-              <w:rPr>
-                <w:rFonts w:asciiTheme="minorHAnsi" w:hAnsiTheme="minorHAnsi" w:cstheme="minorHAnsi"/>
-                <w:b w:val="0"/>
-                <w:bCs w:val="0"/>
-                <w:color w:val="000000" w:themeColor="text1"/>
-                <w:sz w:val="20"/>
-                <w:szCs w:val="20"/>
-              </w:rPr>
-              <w:t>S</w:t>
-            </w:r>
-            <w:r>
-              <w:rPr>
-                <w:rFonts w:asciiTheme="minorHAnsi" w:hAnsiTheme="minorHAnsi" w:cstheme="minorHAnsi"/>
-                <w:b w:val="0"/>
-                <w:bCs w:val="0"/>
-                <w:color w:val="000000" w:themeColor="text1"/>
-                <w:sz w:val="20"/>
-                <w:szCs w:val="20"/>
-              </w:rPr>
-              <w:t>ummaries</w:t>
+              <w:t>{d.</w:t>
+            </w:r>
+            <w:r>
+              <w:rPr>
+                <w:rFonts w:asciiTheme="minorHAnsi" w:hAnsiTheme="minorHAnsi" w:cstheme="minorHAnsi"/>
+                <w:b w:val="0"/>
+                <w:bCs w:val="0"/>
+                <w:color w:val="000000" w:themeColor="text1"/>
+                <w:sz w:val="20"/>
+                <w:szCs w:val="20"/>
+              </w:rPr>
+              <w:t>deliverable_summaries</w:t>
             </w:r>
             <w:r>
               <w:rPr>
@@ -4793,207 +3735,17 @@
               </w:rPr>
               <w:t>.rows</w:t>
             </w:r>
-            <w:proofErr w:type="spellEnd"/>
-            <w:proofErr w:type="gramEnd"/>
-            <w:r>
-              <w:rPr>
-                <w:rFonts w:asciiTheme="minorHAnsi" w:hAnsiTheme="minorHAnsi" w:cstheme="minorHAnsi"/>
-                <w:b w:val="0"/>
-                <w:bCs w:val="0"/>
-                <w:color w:val="000000" w:themeColor="text1"/>
-                <w:sz w:val="20"/>
-                <w:szCs w:val="20"/>
-              </w:rPr>
-              <w:t>[</w:t>
-            </w:r>
-            <w:proofErr w:type="spellStart"/>
-            <w:r>
-              <w:rPr>
-                <w:rFonts w:asciiTheme="minorHAnsi" w:hAnsiTheme="minorHAnsi" w:cstheme="minorHAnsi"/>
-                <w:b w:val="0"/>
-                <w:bCs w:val="0"/>
-                <w:color w:val="000000" w:themeColor="text1"/>
-                <w:sz w:val="20"/>
-                <w:szCs w:val="20"/>
-              </w:rPr>
-              <w:t>i</w:t>
-            </w:r>
-            <w:proofErr w:type="spellEnd"/>
-            <w:r>
-              <w:rPr>
-                <w:rFonts w:asciiTheme="minorHAnsi" w:hAnsiTheme="minorHAnsi" w:cstheme="minorHAnsi"/>
-                <w:b w:val="0"/>
-                <w:bCs w:val="0"/>
-                <w:color w:val="000000" w:themeColor="text1"/>
-                <w:sz w:val="20"/>
-                <w:szCs w:val="20"/>
-              </w:rPr>
-              <w:t>].</w:t>
-            </w:r>
-            <w:proofErr w:type="spellStart"/>
-            <w:r>
-              <w:rPr>
-                <w:rFonts w:asciiTheme="minorHAnsi" w:hAnsiTheme="minorHAnsi" w:cstheme="minorHAnsi"/>
-                <w:b w:val="0"/>
-                <w:bCs w:val="0"/>
-                <w:color w:val="000000" w:themeColor="text1"/>
-                <w:sz w:val="20"/>
-                <w:szCs w:val="20"/>
-              </w:rPr>
-              <w:t>recover</w:t>
-            </w:r>
-            <w:r>
-              <w:rPr>
-                <w:rFonts w:asciiTheme="minorHAnsi" w:hAnsiTheme="minorHAnsi" w:cstheme="minorHAnsi"/>
-                <w:b w:val="0"/>
-                <w:bCs w:val="0"/>
-                <w:color w:val="000000" w:themeColor="text1"/>
-                <w:sz w:val="20"/>
-                <w:szCs w:val="20"/>
-              </w:rPr>
-              <w:t>ed</w:t>
-            </w:r>
-            <w:r>
-              <w:rPr>
-                <w:rFonts w:asciiTheme="minorHAnsi" w:hAnsiTheme="minorHAnsi" w:cstheme="minorHAnsi"/>
-                <w:b w:val="0"/>
-                <w:bCs w:val="0"/>
-                <w:color w:val="000000" w:themeColor="text1"/>
-                <w:sz w:val="20"/>
-                <w:szCs w:val="20"/>
-              </w:rPr>
-              <w:t>_td</w:t>
-            </w:r>
-            <w:proofErr w:type="spellEnd"/>
-            <w:r>
-              <w:rPr>
-                <w:rFonts w:asciiTheme="minorHAnsi" w:hAnsiTheme="minorHAnsi" w:cstheme="minorHAnsi"/>
-                <w:b w:val="0"/>
-                <w:bCs w:val="0"/>
-                <w:color w:val="000000" w:themeColor="text1"/>
-                <w:sz w:val="20"/>
-                <w:szCs w:val="20"/>
-              </w:rPr>
-              <w:t>}</w:t>
-            </w:r>
-          </w:p>
-        </w:tc>
-        <w:tc>
-          <w:tcPr>
-            <w:tcW w:w="1984" w:type="dxa"/>
-            <w:tcBorders>
-              <w:top w:val="single" w:sz="4" w:space="0" w:color="auto"/>
-              <w:bottom w:val="single" w:sz="4" w:space="0" w:color="auto"/>
-            </w:tcBorders>
-            <w:shd w:val="clear" w:color="auto" w:fill="D0D3DD"/>
-          </w:tcPr>
-          <w:p>
-            <w:pPr>
-              <w:pStyle w:val="Heading1"/>
-              <w:ind w:left="0"/>
-              <w:jc w:val="center"/>
-              <w:rPr>
-                <w:rFonts w:asciiTheme="minorHAnsi" w:hAnsiTheme="minorHAnsi" w:cstheme="minorHAnsi"/>
-                <w:color w:val="000000" w:themeColor="text1"/>
-                <w:sz w:val="20"/>
-                <w:szCs w:val="20"/>
-              </w:rPr>
-            </w:pPr>
-            <w:r>
-              <w:rPr>
-                <w:rFonts w:asciiTheme="minorHAnsi" w:hAnsiTheme="minorHAnsi" w:cstheme="minorHAnsi"/>
-                <w:b w:val="0"/>
-                <w:bCs w:val="0"/>
-                <w:color w:val="000000" w:themeColor="text1"/>
-                <w:sz w:val="20"/>
-                <w:szCs w:val="20"/>
-              </w:rPr>
-              <w:t>{</w:t>
-            </w:r>
-            <w:proofErr w:type="spellStart"/>
-            <w:proofErr w:type="gramStart"/>
-            <w:r>
-              <w:rPr>
-                <w:rFonts w:asciiTheme="minorHAnsi" w:hAnsiTheme="minorHAnsi" w:cstheme="minorHAnsi"/>
-                <w:b w:val="0"/>
-                <w:bCs w:val="0"/>
-                <w:color w:val="000000" w:themeColor="text1"/>
-                <w:sz w:val="20"/>
-                <w:szCs w:val="20"/>
-              </w:rPr>
-              <w:t>d.deliverable</w:t>
-            </w:r>
-            <w:r>
-              <w:rPr>
-                <w:rFonts w:asciiTheme="minorHAnsi" w:hAnsiTheme="minorHAnsi" w:cstheme="minorHAnsi"/>
-                <w:b w:val="0"/>
-                <w:bCs w:val="0"/>
-                <w:color w:val="000000" w:themeColor="text1"/>
-                <w:sz w:val="20"/>
-                <w:szCs w:val="20"/>
-              </w:rPr>
-              <w:t>S</w:t>
-            </w:r>
-            <w:r>
-              <w:rPr>
-                <w:rFonts w:asciiTheme="minorHAnsi" w:hAnsiTheme="minorHAnsi" w:cstheme="minorHAnsi"/>
-                <w:b w:val="0"/>
-                <w:bCs w:val="0"/>
-                <w:color w:val="000000" w:themeColor="text1"/>
-                <w:sz w:val="20"/>
-                <w:szCs w:val="20"/>
-              </w:rPr>
-              <w:t>ummaries</w:t>
-            </w:r>
-            <w:r>
-              <w:rPr>
-                <w:rFonts w:asciiTheme="minorHAnsi" w:hAnsiTheme="minorHAnsi" w:cstheme="minorHAnsi"/>
-                <w:b w:val="0"/>
-                <w:bCs w:val="0"/>
-                <w:color w:val="000000" w:themeColor="text1"/>
-                <w:sz w:val="20"/>
-                <w:szCs w:val="20"/>
-              </w:rPr>
-              <w:t>.rows</w:t>
-            </w:r>
-            <w:proofErr w:type="spellEnd"/>
-            <w:proofErr w:type="gramEnd"/>
-            <w:r>
-              <w:rPr>
-                <w:rFonts w:asciiTheme="minorHAnsi" w:hAnsiTheme="minorHAnsi" w:cstheme="minorHAnsi"/>
-                <w:b w:val="0"/>
-                <w:bCs w:val="0"/>
-                <w:color w:val="000000" w:themeColor="text1"/>
-                <w:sz w:val="20"/>
-                <w:szCs w:val="20"/>
-              </w:rPr>
-              <w:t>[</w:t>
-            </w:r>
-            <w:proofErr w:type="spellStart"/>
-            <w:r>
-              <w:rPr>
-                <w:rFonts w:asciiTheme="minorHAnsi" w:hAnsiTheme="minorHAnsi" w:cstheme="minorHAnsi"/>
-                <w:b w:val="0"/>
-                <w:bCs w:val="0"/>
-                <w:color w:val="000000" w:themeColor="text1"/>
-                <w:sz w:val="20"/>
-                <w:szCs w:val="20"/>
-              </w:rPr>
-              <w:t>i</w:t>
-            </w:r>
-            <w:proofErr w:type="spellEnd"/>
-            <w:r>
-              <w:rPr>
-                <w:rFonts w:asciiTheme="minorHAnsi" w:hAnsiTheme="minorHAnsi" w:cstheme="minorHAnsi"/>
-                <w:b w:val="0"/>
-                <w:bCs w:val="0"/>
-                <w:color w:val="000000" w:themeColor="text1"/>
-                <w:sz w:val="20"/>
-                <w:szCs w:val="20"/>
-              </w:rPr>
-              <w:t>].</w:t>
-            </w:r>
-            <w:proofErr w:type="spellStart"/>
+            <w:r>
+              <w:rPr>
+                <w:rFonts w:asciiTheme="minorHAnsi" w:hAnsiTheme="minorHAnsi" w:cstheme="minorHAnsi"/>
+                <w:b w:val="0"/>
+                <w:bCs w:val="0"/>
+                <w:color w:val="000000" w:themeColor="text1"/>
+                <w:sz w:val="20"/>
+                <w:szCs w:val="20"/>
+              </w:rPr>
+              <w:t>[i].</w:t>
+            </w:r>
             <w:r>
               <w:rPr>
                 <w:rFonts w:asciiTheme="minorHAnsi" w:hAnsiTheme="minorHAnsi" w:cstheme="minorHAnsi"/>
@@ -5005,7 +3757,6 @@
               </w:rPr>
               <w:t>balance_remaining</w:t>
             </w:r>
-            <w:proofErr w:type="spellEnd"/>
             <w:r>
               <w:rPr>
                 <w:rFonts w:asciiTheme="minorHAnsi" w:hAnsiTheme="minorHAnsi" w:cstheme="minorHAnsi"/>
@@ -5076,53 +3827,18 @@
                 <w:sz w:val="20"/>
                 <w:szCs w:val="20"/>
               </w:rPr>
-              <w:t>{</w:t>
-            </w:r>
-            <w:proofErr w:type="spellStart"/>
-            <w:proofErr w:type="gramStart"/>
-            <w:r>
-              <w:rPr>
-                <w:rFonts w:asciiTheme="minorHAnsi" w:hAnsiTheme="minorHAnsi" w:cstheme="minorHAnsi"/>
-                <w:b w:val="0"/>
-                <w:bCs w:val="0"/>
-                <w:color w:val="000000" w:themeColor="text1"/>
-                <w:sz w:val="20"/>
-                <w:szCs w:val="20"/>
-              </w:rPr>
-              <w:t>d.</w:t>
-            </w:r>
-            <w:r>
-              <w:rPr>
-                <w:rFonts w:asciiTheme="minorHAnsi" w:hAnsiTheme="minorHAnsi" w:cstheme="minorHAnsi"/>
-                <w:b w:val="0"/>
-                <w:bCs w:val="0"/>
-                <w:color w:val="000000" w:themeColor="text1"/>
-                <w:sz w:val="20"/>
-                <w:szCs w:val="20"/>
-              </w:rPr>
-              <w:t>deliverable</w:t>
-            </w:r>
-            <w:r>
-              <w:rPr>
-                <w:rFonts w:asciiTheme="minorHAnsi" w:hAnsiTheme="minorHAnsi" w:cstheme="minorHAnsi"/>
-                <w:b w:val="0"/>
-                <w:bCs w:val="0"/>
-                <w:color w:val="000000" w:themeColor="text1"/>
-                <w:sz w:val="20"/>
-                <w:szCs w:val="20"/>
-              </w:rPr>
-              <w:t>S</w:t>
-            </w:r>
-            <w:r>
-              <w:rPr>
-                <w:rFonts w:asciiTheme="minorHAnsi" w:hAnsiTheme="minorHAnsi" w:cstheme="minorHAnsi"/>
-                <w:b w:val="0"/>
-                <w:bCs w:val="0"/>
-                <w:color w:val="000000" w:themeColor="text1"/>
-                <w:sz w:val="20"/>
-                <w:szCs w:val="20"/>
-              </w:rPr>
-              <w:t>ummaries</w:t>
+              <w:t>{d.</w:t>
+            </w:r>
+            <w:r>
+              <w:rPr>
+                <w:rFonts w:asciiTheme="minorHAnsi" w:hAnsiTheme="minorHAnsi" w:cstheme="minorHAnsi"/>
+                <w:b w:val="0"/>
+                <w:bCs w:val="0"/>
+                <w:color w:val="000000" w:themeColor="text1"/>
+                <w:sz w:val="20"/>
+                <w:szCs w:val="20"/>
+              </w:rPr>
+              <w:t>deliverable_summaries</w:t>
             </w:r>
             <w:r>
               <w:rPr>
@@ -5135,8 +3851,6 @@
               </w:rPr>
               <w:t>.rows</w:t>
             </w:r>
-            <w:proofErr w:type="spellEnd"/>
-            <w:proofErr w:type="gramEnd"/>
             <w:r>
               <w:rPr>
                 <w:rFonts w:asciiTheme="minorHAnsi" w:hAnsiTheme="minorHAnsi" w:cstheme="minorHAnsi"/>
@@ -5536,79 +4250,29 @@
                 <w:sz w:val="20"/>
                 <w:szCs w:val="20"/>
               </w:rPr>
-              <w:t>{</w:t>
-            </w:r>
-            <w:proofErr w:type="spellStart"/>
-            <w:proofErr w:type="gramStart"/>
-            <w:r>
-              <w:rPr>
-                <w:rFonts w:asciiTheme="minorHAnsi" w:hAnsiTheme="minorHAnsi" w:cstheme="minorHAnsi"/>
-                <w:b w:val="0"/>
-                <w:bCs w:val="0"/>
-                <w:color w:val="000000" w:themeColor="text1"/>
-                <w:sz w:val="20"/>
-                <w:szCs w:val="20"/>
-              </w:rPr>
-              <w:t>d.change</w:t>
-            </w:r>
-            <w:r>
-              <w:rPr>
-                <w:rFonts w:asciiTheme="minorHAnsi" w:hAnsiTheme="minorHAnsi" w:cstheme="minorHAnsi"/>
-                <w:b w:val="0"/>
-                <w:bCs w:val="0"/>
-                <w:color w:val="000000" w:themeColor="text1"/>
-                <w:sz w:val="20"/>
-                <w:szCs w:val="20"/>
-              </w:rPr>
-              <w:t>R</w:t>
-            </w:r>
-            <w:r>
-              <w:rPr>
-                <w:rFonts w:asciiTheme="minorHAnsi" w:hAnsiTheme="minorHAnsi" w:cstheme="minorHAnsi"/>
-                <w:b w:val="0"/>
-                <w:bCs w:val="0"/>
-                <w:color w:val="000000" w:themeColor="text1"/>
-                <w:sz w:val="20"/>
-                <w:szCs w:val="20"/>
-              </w:rPr>
-              <w:t>equest</w:t>
-            </w:r>
-            <w:proofErr w:type="spellEnd"/>
-            <w:proofErr w:type="gramEnd"/>
-            <w:r>
-              <w:rPr>
-                <w:rFonts w:asciiTheme="minorHAnsi" w:hAnsiTheme="minorHAnsi" w:cstheme="minorHAnsi"/>
-                <w:b w:val="0"/>
-                <w:bCs w:val="0"/>
-                <w:color w:val="000000" w:themeColor="text1"/>
-                <w:sz w:val="20"/>
-                <w:szCs w:val="20"/>
-              </w:rPr>
-              <w:t>[</w:t>
-            </w:r>
-            <w:proofErr w:type="spellStart"/>
-            <w:r>
-              <w:rPr>
-                <w:rFonts w:asciiTheme="minorHAnsi" w:hAnsiTheme="minorHAnsi" w:cstheme="minorHAnsi"/>
-                <w:b w:val="0"/>
-                <w:bCs w:val="0"/>
-                <w:color w:val="000000" w:themeColor="text1"/>
-                <w:sz w:val="20"/>
-                <w:szCs w:val="20"/>
-              </w:rPr>
-              <w:t>i</w:t>
-            </w:r>
-            <w:proofErr w:type="spellEnd"/>
-            <w:r>
-              <w:rPr>
-                <w:rFonts w:asciiTheme="minorHAnsi" w:hAnsiTheme="minorHAnsi" w:cstheme="minorHAnsi"/>
-                <w:b w:val="0"/>
-                <w:bCs w:val="0"/>
-                <w:color w:val="000000" w:themeColor="text1"/>
-                <w:sz w:val="20"/>
-                <w:szCs w:val="20"/>
-              </w:rPr>
-              <w:t>].version}</w:t>
+              <w:t>{d.</w:t>
+            </w:r>
+            <w:r>
+              <w:rPr>
+                <w:rFonts w:asciiTheme="minorHAnsi" w:hAnsiTheme="minorHAnsi" w:cstheme="minorHAnsi"/>
+                <w:b w:val="0"/>
+                <w:bCs w:val="0"/>
+                <w:color w:val="000000" w:themeColor="text1"/>
+                <w:sz w:val="20"/>
+                <w:szCs w:val="20"/>
+              </w:rPr>
+              <w:t>change_request</w:t>
+            </w:r>
+            <w:r>
+              <w:rPr>
+                <w:rFonts w:asciiTheme="minorHAnsi" w:hAnsiTheme="minorHAnsi" w:cstheme="minorHAnsi"/>
+                <w:b w:val="0"/>
+                <w:bCs w:val="0"/>
+                <w:color w:val="000000" w:themeColor="text1"/>
+                <w:sz w:val="20"/>
+                <w:szCs w:val="20"/>
+              </w:rPr>
+              <w:t>[i].version}</w:t>
             </w:r>
           </w:p>
         </w:tc>
@@ -5645,103 +4309,29 @@
                 <w:sz w:val="20"/>
                 <w:szCs w:val="20"/>
               </w:rPr>
-              <w:t>{</w:t>
-            </w:r>
-            <w:proofErr w:type="spellStart"/>
-            <w:proofErr w:type="gramStart"/>
-            <w:r>
-              <w:rPr>
-                <w:rFonts w:asciiTheme="minorHAnsi" w:hAnsiTheme="minorHAnsi" w:cstheme="minorHAnsi"/>
-                <w:b w:val="0"/>
-                <w:bCs w:val="0"/>
-                <w:color w:val="000000" w:themeColor="text1"/>
-                <w:sz w:val="20"/>
-                <w:szCs w:val="20"/>
-              </w:rPr>
-              <w:t>d.change</w:t>
-            </w:r>
-            <w:r>
-              <w:rPr>
-                <w:rFonts w:asciiTheme="minorHAnsi" w:hAnsiTheme="minorHAnsi" w:cstheme="minorHAnsi"/>
-                <w:b w:val="0"/>
-                <w:bCs w:val="0"/>
-                <w:color w:val="000000" w:themeColor="text1"/>
-                <w:sz w:val="20"/>
-                <w:szCs w:val="20"/>
-              </w:rPr>
-              <w:t>R</w:t>
-            </w:r>
-            <w:r>
-              <w:rPr>
-                <w:rFonts w:asciiTheme="minorHAnsi" w:hAnsiTheme="minorHAnsi" w:cstheme="minorHAnsi"/>
-                <w:b w:val="0"/>
-                <w:bCs w:val="0"/>
-                <w:color w:val="000000" w:themeColor="text1"/>
-                <w:sz w:val="20"/>
-                <w:szCs w:val="20"/>
-              </w:rPr>
-              <w:t>equest</w:t>
-            </w:r>
-            <w:proofErr w:type="spellEnd"/>
-            <w:proofErr w:type="gramEnd"/>
-            <w:r>
-              <w:rPr>
-                <w:rFonts w:asciiTheme="minorHAnsi" w:hAnsiTheme="minorHAnsi" w:cstheme="minorHAnsi"/>
-                <w:b w:val="0"/>
-                <w:bCs w:val="0"/>
-                <w:color w:val="000000" w:themeColor="text1"/>
-                <w:sz w:val="20"/>
-                <w:szCs w:val="20"/>
-              </w:rPr>
-              <w:t>[</w:t>
-            </w:r>
-            <w:proofErr w:type="spellStart"/>
-            <w:r>
-              <w:rPr>
-                <w:rFonts w:asciiTheme="minorHAnsi" w:hAnsiTheme="minorHAnsi" w:cstheme="minorHAnsi"/>
-                <w:b w:val="0"/>
-                <w:bCs w:val="0"/>
-                <w:color w:val="000000" w:themeColor="text1"/>
-                <w:sz w:val="20"/>
-                <w:szCs w:val="20"/>
-              </w:rPr>
-              <w:t>i</w:t>
-            </w:r>
-            <w:proofErr w:type="spellEnd"/>
-            <w:r>
-              <w:rPr>
-                <w:rFonts w:asciiTheme="minorHAnsi" w:hAnsiTheme="minorHAnsi" w:cstheme="minorHAnsi"/>
-                <w:b w:val="0"/>
-                <w:bCs w:val="0"/>
-                <w:color w:val="000000" w:themeColor="text1"/>
-                <w:sz w:val="20"/>
-                <w:szCs w:val="20"/>
-              </w:rPr>
-              <w:t>].</w:t>
-            </w:r>
-            <w:proofErr w:type="spellStart"/>
-            <w:r>
-              <w:rPr>
-                <w:rFonts w:asciiTheme="minorHAnsi" w:hAnsiTheme="minorHAnsi" w:cstheme="minorHAnsi"/>
-                <w:b w:val="0"/>
-                <w:bCs w:val="0"/>
-                <w:color w:val="000000" w:themeColor="text1"/>
-                <w:sz w:val="20"/>
-                <w:szCs w:val="20"/>
-              </w:rPr>
-              <w:t>initiated_by</w:t>
-            </w:r>
-            <w:proofErr w:type="spellEnd"/>
-            <w:r>
-              <w:rPr>
-                <w:rFonts w:asciiTheme="minorHAnsi" w:hAnsiTheme="minorHAnsi" w:cstheme="minorHAnsi"/>
-                <w:b w:val="0"/>
-                <w:bCs w:val="0"/>
-                <w:color w:val="000000" w:themeColor="text1"/>
-                <w:sz w:val="20"/>
-                <w:szCs w:val="20"/>
-              </w:rPr>
-              <w:t>}</w:t>
+              <w:t>{d.</w:t>
+            </w:r>
+            <w:r>
+              <w:rPr>
+                <w:rFonts w:asciiTheme="minorHAnsi" w:hAnsiTheme="minorHAnsi" w:cstheme="minorHAnsi"/>
+                <w:b w:val="0"/>
+                <w:bCs w:val="0"/>
+                <w:color w:val="000000" w:themeColor="text1"/>
+                <w:sz w:val="20"/>
+                <w:szCs w:val="20"/>
+              </w:rPr>
+              <w:t>change_request</w:t>
+            </w:r>
+            <w:r>
+              <w:rPr>
+                <w:rFonts w:asciiTheme="minorHAnsi" w:hAnsiTheme="minorHAnsi" w:cstheme="minorHAnsi"/>
+                <w:b w:val="0"/>
+                <w:bCs w:val="0"/>
+                <w:color w:val="000000" w:themeColor="text1"/>
+                <w:sz w:val="20"/>
+                <w:szCs w:val="20"/>
+              </w:rPr>
+              <w:t>[i].initiated_by}</w:t>
             </w:r>
           </w:p>
         </w:tc>
@@ -5778,103 +4368,29 @@
                 <w:sz w:val="20"/>
                 <w:szCs w:val="20"/>
               </w:rPr>
-              <w:t>{</w:t>
-            </w:r>
-            <w:proofErr w:type="spellStart"/>
-            <w:proofErr w:type="gramStart"/>
-            <w:r>
-              <w:rPr>
-                <w:rFonts w:asciiTheme="minorHAnsi" w:hAnsiTheme="minorHAnsi" w:cstheme="minorHAnsi"/>
-                <w:b w:val="0"/>
-                <w:bCs w:val="0"/>
-                <w:color w:val="000000" w:themeColor="text1"/>
-                <w:sz w:val="20"/>
-                <w:szCs w:val="20"/>
-              </w:rPr>
-              <w:t>d.change</w:t>
-            </w:r>
-            <w:r>
-              <w:rPr>
-                <w:rFonts w:asciiTheme="minorHAnsi" w:hAnsiTheme="minorHAnsi" w:cstheme="minorHAnsi"/>
-                <w:b w:val="0"/>
-                <w:bCs w:val="0"/>
-                <w:color w:val="000000" w:themeColor="text1"/>
-                <w:sz w:val="20"/>
-                <w:szCs w:val="20"/>
-              </w:rPr>
-              <w:t>R</w:t>
-            </w:r>
-            <w:r>
-              <w:rPr>
-                <w:rFonts w:asciiTheme="minorHAnsi" w:hAnsiTheme="minorHAnsi" w:cstheme="minorHAnsi"/>
-                <w:b w:val="0"/>
-                <w:bCs w:val="0"/>
-                <w:color w:val="000000" w:themeColor="text1"/>
-                <w:sz w:val="20"/>
-                <w:szCs w:val="20"/>
-              </w:rPr>
-              <w:t>equest</w:t>
-            </w:r>
-            <w:proofErr w:type="spellEnd"/>
-            <w:proofErr w:type="gramEnd"/>
-            <w:r>
-              <w:rPr>
-                <w:rFonts w:asciiTheme="minorHAnsi" w:hAnsiTheme="minorHAnsi" w:cstheme="minorHAnsi"/>
-                <w:b w:val="0"/>
-                <w:bCs w:val="0"/>
-                <w:color w:val="000000" w:themeColor="text1"/>
-                <w:sz w:val="20"/>
-                <w:szCs w:val="20"/>
-              </w:rPr>
-              <w:t>[</w:t>
-            </w:r>
-            <w:proofErr w:type="spellStart"/>
-            <w:r>
-              <w:rPr>
-                <w:rFonts w:asciiTheme="minorHAnsi" w:hAnsiTheme="minorHAnsi" w:cstheme="minorHAnsi"/>
-                <w:b w:val="0"/>
-                <w:bCs w:val="0"/>
-                <w:color w:val="000000" w:themeColor="text1"/>
-                <w:sz w:val="20"/>
-                <w:szCs w:val="20"/>
-              </w:rPr>
-              <w:t>i</w:t>
-            </w:r>
-            <w:proofErr w:type="spellEnd"/>
-            <w:r>
-              <w:rPr>
-                <w:rFonts w:asciiTheme="minorHAnsi" w:hAnsiTheme="minorHAnsi" w:cstheme="minorHAnsi"/>
-                <w:b w:val="0"/>
-                <w:bCs w:val="0"/>
-                <w:color w:val="000000" w:themeColor="text1"/>
-                <w:sz w:val="20"/>
-                <w:szCs w:val="20"/>
-              </w:rPr>
-              <w:t>].</w:t>
-            </w:r>
-            <w:proofErr w:type="spellStart"/>
-            <w:r>
-              <w:rPr>
-                <w:rFonts w:asciiTheme="minorHAnsi" w:hAnsiTheme="minorHAnsi" w:cstheme="minorHAnsi"/>
-                <w:b w:val="0"/>
-                <w:bCs w:val="0"/>
-                <w:color w:val="000000" w:themeColor="text1"/>
-                <w:sz w:val="20"/>
-                <w:szCs w:val="20"/>
-              </w:rPr>
-              <w:t>initiation_date</w:t>
-            </w:r>
-            <w:proofErr w:type="spellEnd"/>
-            <w:r>
-              <w:rPr>
-                <w:rFonts w:asciiTheme="minorHAnsi" w:hAnsiTheme="minorHAnsi" w:cstheme="minorHAnsi"/>
-                <w:b w:val="0"/>
-                <w:bCs w:val="0"/>
-                <w:color w:val="000000" w:themeColor="text1"/>
-                <w:sz w:val="20"/>
-                <w:szCs w:val="20"/>
-              </w:rPr>
-              <w:t>}</w:t>
+              <w:t>{d.</w:t>
+            </w:r>
+            <w:r>
+              <w:rPr>
+                <w:rFonts w:asciiTheme="minorHAnsi" w:hAnsiTheme="minorHAnsi" w:cstheme="minorHAnsi"/>
+                <w:b w:val="0"/>
+                <w:bCs w:val="0"/>
+                <w:color w:val="000000" w:themeColor="text1"/>
+                <w:sz w:val="20"/>
+                <w:szCs w:val="20"/>
+              </w:rPr>
+              <w:t>change_request</w:t>
+            </w:r>
+            <w:r>
+              <w:rPr>
+                <w:rFonts w:asciiTheme="minorHAnsi" w:hAnsiTheme="minorHAnsi" w:cstheme="minorHAnsi"/>
+                <w:b w:val="0"/>
+                <w:bCs w:val="0"/>
+                <w:color w:val="000000" w:themeColor="text1"/>
+                <w:sz w:val="20"/>
+                <w:szCs w:val="20"/>
+              </w:rPr>
+              <w:t>[i].initiation_date}</w:t>
             </w:r>
           </w:p>
         </w:tc>
@@ -5911,69 +4427,30 @@
                 <w:sz w:val="20"/>
                 <w:szCs w:val="20"/>
               </w:rPr>
-              <w:t>{</w:t>
-            </w:r>
-            <w:proofErr w:type="spellStart"/>
-            <w:proofErr w:type="gramStart"/>
-            <w:r>
-              <w:rPr>
-                <w:rFonts w:asciiTheme="minorHAnsi" w:hAnsiTheme="minorHAnsi" w:cstheme="minorHAnsi"/>
-                <w:b w:val="0"/>
-                <w:bCs w:val="0"/>
-                <w:color w:val="000000" w:themeColor="text1"/>
-                <w:sz w:val="20"/>
-                <w:szCs w:val="20"/>
-              </w:rPr>
-              <w:t>d.change</w:t>
-            </w:r>
-            <w:r>
-              <w:rPr>
-                <w:rFonts w:asciiTheme="minorHAnsi" w:hAnsiTheme="minorHAnsi" w:cstheme="minorHAnsi"/>
-                <w:b w:val="0"/>
-                <w:bCs w:val="0"/>
-                <w:color w:val="000000" w:themeColor="text1"/>
-                <w:sz w:val="20"/>
-                <w:szCs w:val="20"/>
-              </w:rPr>
-              <w:t>R</w:t>
-            </w:r>
-            <w:r>
-              <w:rPr>
-                <w:rFonts w:asciiTheme="minorHAnsi" w:hAnsiTheme="minorHAnsi" w:cstheme="minorHAnsi"/>
-                <w:b w:val="0"/>
-                <w:bCs w:val="0"/>
-                <w:color w:val="000000" w:themeColor="text1"/>
-                <w:sz w:val="20"/>
-                <w:szCs w:val="20"/>
-              </w:rPr>
-              <w:t>equest</w:t>
-            </w:r>
-            <w:proofErr w:type="spellEnd"/>
-            <w:proofErr w:type="gramEnd"/>
-            <w:r>
-              <w:rPr>
-                <w:rFonts w:asciiTheme="minorHAnsi" w:hAnsiTheme="minorHAnsi" w:cstheme="minorHAnsi"/>
-                <w:b w:val="0"/>
-                <w:bCs w:val="0"/>
-                <w:color w:val="000000" w:themeColor="text1"/>
-                <w:sz w:val="20"/>
-                <w:szCs w:val="20"/>
-              </w:rPr>
-              <w:t>[</w:t>
-            </w:r>
-            <w:proofErr w:type="spellStart"/>
-            <w:r>
-              <w:rPr>
-                <w:rFonts w:asciiTheme="minorHAnsi" w:hAnsiTheme="minorHAnsi" w:cstheme="minorHAnsi"/>
-                <w:b w:val="0"/>
-                <w:bCs w:val="0"/>
-                <w:color w:val="000000" w:themeColor="text1"/>
-                <w:sz w:val="20"/>
-                <w:szCs w:val="20"/>
-              </w:rPr>
-              <w:t>i</w:t>
-            </w:r>
-            <w:proofErr w:type="spellEnd"/>
+              <w:t>{d.</w:t>
+            </w:r>
+            <w:r>
+              <w:rPr>
+                <w:rFonts w:asciiTheme="minorHAnsi" w:hAnsiTheme="minorHAnsi" w:cstheme="minorHAnsi"/>
+                <w:b w:val="0"/>
+                <w:bCs w:val="0"/>
+                <w:color w:val="000000" w:themeColor="text1"/>
+                <w:sz w:val="20"/>
+                <w:szCs w:val="20"/>
+              </w:rPr>
+              <w:t>change_request</w:t>
+            </w:r>
+            <w:r>
+              <w:rPr>
+                <w:rFonts w:asciiTheme="minorHAnsi" w:hAnsiTheme="minorHAnsi" w:cstheme="minorHAnsi"/>
+                <w:b w:val="0"/>
+                <w:bCs w:val="0"/>
+                <w:color w:val="000000" w:themeColor="text1"/>
+                <w:sz w:val="20"/>
+                <w:szCs w:val="20"/>
+              </w:rPr>
+              <w:t>[i</w:t>
+            </w:r>
             <w:r>
               <w:rPr>
                 <w:rFonts w:asciiTheme="minorHAnsi" w:hAnsiTheme="minorHAnsi" w:cstheme="minorHAnsi"/>
@@ -6020,79 +4497,29 @@
                 <w:sz w:val="20"/>
                 <w:szCs w:val="20"/>
               </w:rPr>
-              <w:t>{</w:t>
-            </w:r>
-            <w:proofErr w:type="spellStart"/>
-            <w:proofErr w:type="gramStart"/>
-            <w:r>
-              <w:rPr>
-                <w:rFonts w:asciiTheme="minorHAnsi" w:hAnsiTheme="minorHAnsi" w:cstheme="minorHAnsi"/>
-                <w:b w:val="0"/>
-                <w:bCs w:val="0"/>
-                <w:color w:val="000000" w:themeColor="text1"/>
-                <w:sz w:val="20"/>
-                <w:szCs w:val="20"/>
-              </w:rPr>
-              <w:t>d.change</w:t>
-            </w:r>
-            <w:r>
-              <w:rPr>
-                <w:rFonts w:asciiTheme="minorHAnsi" w:hAnsiTheme="minorHAnsi" w:cstheme="minorHAnsi"/>
-                <w:b w:val="0"/>
-                <w:bCs w:val="0"/>
-                <w:color w:val="000000" w:themeColor="text1"/>
-                <w:sz w:val="20"/>
-                <w:szCs w:val="20"/>
-              </w:rPr>
-              <w:t>R</w:t>
-            </w:r>
-            <w:r>
-              <w:rPr>
-                <w:rFonts w:asciiTheme="minorHAnsi" w:hAnsiTheme="minorHAnsi" w:cstheme="minorHAnsi"/>
-                <w:b w:val="0"/>
-                <w:bCs w:val="0"/>
-                <w:color w:val="000000" w:themeColor="text1"/>
-                <w:sz w:val="20"/>
-                <w:szCs w:val="20"/>
-              </w:rPr>
-              <w:t>equest</w:t>
-            </w:r>
-            <w:proofErr w:type="spellEnd"/>
-            <w:proofErr w:type="gramEnd"/>
-            <w:r>
-              <w:rPr>
-                <w:rFonts w:asciiTheme="minorHAnsi" w:hAnsiTheme="minorHAnsi" w:cstheme="minorHAnsi"/>
-                <w:b w:val="0"/>
-                <w:bCs w:val="0"/>
-                <w:color w:val="000000" w:themeColor="text1"/>
-                <w:sz w:val="20"/>
-                <w:szCs w:val="20"/>
-              </w:rPr>
-              <w:t>[</w:t>
-            </w:r>
-            <w:proofErr w:type="spellStart"/>
-            <w:r>
-              <w:rPr>
-                <w:rFonts w:asciiTheme="minorHAnsi" w:hAnsiTheme="minorHAnsi" w:cstheme="minorHAnsi"/>
-                <w:b w:val="0"/>
-                <w:bCs w:val="0"/>
-                <w:color w:val="000000" w:themeColor="text1"/>
-                <w:sz w:val="20"/>
-                <w:szCs w:val="20"/>
-              </w:rPr>
-              <w:t>i</w:t>
-            </w:r>
-            <w:proofErr w:type="spellEnd"/>
-            <w:r>
-              <w:rPr>
-                <w:rFonts w:asciiTheme="minorHAnsi" w:hAnsiTheme="minorHAnsi" w:cstheme="minorHAnsi"/>
-                <w:b w:val="0"/>
-                <w:bCs w:val="0"/>
-                <w:color w:val="000000" w:themeColor="text1"/>
-                <w:sz w:val="20"/>
-                <w:szCs w:val="20"/>
-              </w:rPr>
-              <w:t>].summary}</w:t>
+              <w:t>{d.</w:t>
+            </w:r>
+            <w:r>
+              <w:rPr>
+                <w:rFonts w:asciiTheme="minorHAnsi" w:hAnsiTheme="minorHAnsi" w:cstheme="minorHAnsi"/>
+                <w:b w:val="0"/>
+                <w:bCs w:val="0"/>
+                <w:color w:val="000000" w:themeColor="text1"/>
+                <w:sz w:val="20"/>
+                <w:szCs w:val="20"/>
+              </w:rPr>
+              <w:t>change_request</w:t>
+            </w:r>
+            <w:r>
+              <w:rPr>
+                <w:rFonts w:asciiTheme="minorHAnsi" w:hAnsiTheme="minorHAnsi" w:cstheme="minorHAnsi"/>
+                <w:b w:val="0"/>
+                <w:bCs w:val="0"/>
+                <w:color w:val="000000" w:themeColor="text1"/>
+                <w:sz w:val="20"/>
+                <w:szCs w:val="20"/>
+              </w:rPr>
+              <w:t>[i].summary}</w:t>
             </w:r>
           </w:p>
         </w:tc>
@@ -6130,56 +4557,19 @@
                 <w:sz w:val="20"/>
                 <w:szCs w:val="20"/>
               </w:rPr>
-              <w:t>{</w:t>
-            </w:r>
-            <w:proofErr w:type="spellStart"/>
-            <w:proofErr w:type="gramStart"/>
-            <w:r>
-              <w:rPr>
-                <w:rFonts w:asciiTheme="minorHAnsi" w:hAnsiTheme="minorHAnsi" w:cstheme="minorHAnsi"/>
-                <w:b w:val="0"/>
-                <w:bCs w:val="0"/>
-                <w:color w:val="000000" w:themeColor="text1"/>
-                <w:sz w:val="20"/>
-                <w:szCs w:val="20"/>
-              </w:rPr>
-              <w:t>d.change</w:t>
-            </w:r>
-            <w:r>
-              <w:rPr>
-                <w:rFonts w:asciiTheme="minorHAnsi" w:hAnsiTheme="minorHAnsi" w:cstheme="minorHAnsi"/>
-                <w:b w:val="0"/>
-                <w:bCs w:val="0"/>
-                <w:color w:val="000000" w:themeColor="text1"/>
-                <w:sz w:val="20"/>
-                <w:szCs w:val="20"/>
-              </w:rPr>
-              <w:t>R</w:t>
-            </w:r>
-            <w:r>
-              <w:rPr>
-                <w:rFonts w:asciiTheme="minorHAnsi" w:hAnsiTheme="minorHAnsi" w:cstheme="minorHAnsi"/>
-                <w:b w:val="0"/>
-                <w:bCs w:val="0"/>
-                <w:color w:val="000000" w:themeColor="text1"/>
-                <w:sz w:val="20"/>
-                <w:szCs w:val="20"/>
-              </w:rPr>
-              <w:t>eques</w:t>
-            </w:r>
-            <w:r>
-              <w:rPr>
-                <w:rFonts w:asciiTheme="minorHAnsi" w:hAnsiTheme="minorHAnsi" w:cstheme="minorHAnsi"/>
-                <w:b w:val="0"/>
-                <w:bCs w:val="0"/>
-                <w:color w:val="000000" w:themeColor="text1"/>
-                <w:sz w:val="20"/>
-                <w:szCs w:val="20"/>
-              </w:rPr>
-              <w:t>t</w:t>
-            </w:r>
-            <w:proofErr w:type="spellEnd"/>
-            <w:proofErr w:type="gramEnd"/>
+              <w:t>{d.</w:t>
+            </w:r>
+            <w:r>
+              <w:rPr>
+                <w:rFonts w:asciiTheme="minorHAnsi" w:hAnsiTheme="minorHAnsi" w:cstheme="minorHAnsi"/>
+                <w:b w:val="0"/>
+                <w:bCs w:val="0"/>
+                <w:color w:val="000000" w:themeColor="text1"/>
+                <w:sz w:val="20"/>
+                <w:szCs w:val="20"/>
+              </w:rPr>
+              <w:t>change_request</w:t>
+            </w:r>
             <w:r>
               <w:rPr>
                 <w:rFonts w:asciiTheme="minorHAnsi" w:hAnsiTheme="minorHAnsi" w:cstheme="minorHAnsi"/>
@@ -6731,57 +5121,7 @@
                 <w:sz w:val="20"/>
                 <w:szCs w:val="20"/>
               </w:rPr>
-              <w:t>{</w:t>
-            </w:r>
-            <w:proofErr w:type="spellStart"/>
-            <w:proofErr w:type="gramStart"/>
-            <w:r>
-              <w:rPr>
-                <w:rFonts w:asciiTheme="minorHAnsi" w:hAnsiTheme="minorHAnsi" w:cstheme="minorHAnsi"/>
-                <w:b w:val="0"/>
-                <w:bCs w:val="0"/>
-                <w:color w:val="000000" w:themeColor="text1"/>
-                <w:sz w:val="20"/>
-                <w:szCs w:val="20"/>
-              </w:rPr>
-              <w:t>d.contracts</w:t>
-            </w:r>
-            <w:proofErr w:type="spellEnd"/>
-            <w:proofErr w:type="gramEnd"/>
-            <w:r>
-              <w:rPr>
-                <w:rFonts w:asciiTheme="minorHAnsi" w:hAnsiTheme="minorHAnsi" w:cstheme="minorHAnsi"/>
-                <w:b w:val="0"/>
-                <w:bCs w:val="0"/>
-                <w:color w:val="000000" w:themeColor="text1"/>
-                <w:sz w:val="20"/>
-                <w:szCs w:val="20"/>
-              </w:rPr>
-              <w:t>[</w:t>
-            </w:r>
-            <w:proofErr w:type="spellStart"/>
-            <w:r>
-              <w:rPr>
-                <w:rFonts w:asciiTheme="minorHAnsi" w:hAnsiTheme="minorHAnsi" w:cstheme="minorHAnsi"/>
-                <w:b w:val="0"/>
-                <w:bCs w:val="0"/>
-                <w:color w:val="000000" w:themeColor="text1"/>
-                <w:sz w:val="20"/>
-                <w:szCs w:val="20"/>
-              </w:rPr>
-              <w:t>i</w:t>
-            </w:r>
-            <w:proofErr w:type="spellEnd"/>
-            <w:r>
-              <w:rPr>
-                <w:rFonts w:asciiTheme="minorHAnsi" w:hAnsiTheme="minorHAnsi" w:cstheme="minorHAnsi"/>
-                <w:b w:val="0"/>
-                <w:bCs w:val="0"/>
-                <w:color w:val="000000" w:themeColor="text1"/>
-                <w:sz w:val="20"/>
-                <w:szCs w:val="20"/>
-              </w:rPr>
-              <w:t>].fiscal}</w:t>
+              <w:t>{d.contracts[i].fiscal}</w:t>
             </w:r>
           </w:p>
         </w:tc>
@@ -6819,81 +5159,7 @@
                 <w:sz w:val="20"/>
                 <w:szCs w:val="20"/>
               </w:rPr>
-              <w:t>{</w:t>
-            </w:r>
-            <w:proofErr w:type="spellStart"/>
-            <w:proofErr w:type="gramStart"/>
-            <w:r>
-              <w:rPr>
-                <w:rFonts w:asciiTheme="minorHAnsi" w:hAnsiTheme="minorHAnsi" w:cstheme="minorHAnsi"/>
-                <w:b w:val="0"/>
-                <w:bCs w:val="0"/>
-                <w:color w:val="000000" w:themeColor="text1"/>
-                <w:sz w:val="20"/>
-                <w:szCs w:val="20"/>
-              </w:rPr>
-              <w:t>d.contracts</w:t>
-            </w:r>
-            <w:proofErr w:type="spellEnd"/>
-            <w:proofErr w:type="gramEnd"/>
-            <w:r>
-              <w:rPr>
-                <w:rFonts w:asciiTheme="minorHAnsi" w:hAnsiTheme="minorHAnsi" w:cstheme="minorHAnsi"/>
-                <w:b w:val="0"/>
-                <w:bCs w:val="0"/>
-                <w:color w:val="000000" w:themeColor="text1"/>
-                <w:sz w:val="20"/>
-                <w:szCs w:val="20"/>
-              </w:rPr>
-              <w:t>[</w:t>
-            </w:r>
-            <w:proofErr w:type="spellStart"/>
-            <w:r>
-              <w:rPr>
-                <w:rFonts w:asciiTheme="minorHAnsi" w:hAnsiTheme="minorHAnsi" w:cstheme="minorHAnsi"/>
-                <w:b w:val="0"/>
-                <w:bCs w:val="0"/>
-                <w:color w:val="000000" w:themeColor="text1"/>
-                <w:sz w:val="20"/>
-                <w:szCs w:val="20"/>
-              </w:rPr>
-              <w:t>i</w:t>
-            </w:r>
-            <w:proofErr w:type="spellEnd"/>
-            <w:r>
-              <w:rPr>
-                <w:rFonts w:asciiTheme="minorHAnsi" w:hAnsiTheme="minorHAnsi" w:cstheme="minorHAnsi"/>
-                <w:b w:val="0"/>
-                <w:bCs w:val="0"/>
-                <w:color w:val="000000" w:themeColor="text1"/>
-                <w:sz w:val="20"/>
-                <w:szCs w:val="20"/>
-              </w:rPr>
-              <w:t>].</w:t>
-            </w:r>
-            <w:proofErr w:type="spellStart"/>
-            <w:r>
-              <w:rPr>
-                <w:rFonts w:asciiTheme="minorHAnsi" w:hAnsiTheme="minorHAnsi" w:cstheme="minorHAnsi"/>
-                <w:b w:val="0"/>
-                <w:bCs w:val="0"/>
-                <w:color w:val="000000" w:themeColor="text1"/>
-                <w:sz w:val="20"/>
-                <w:szCs w:val="20"/>
-              </w:rPr>
-              <w:t>co_number</w:t>
-            </w:r>
-            <w:proofErr w:type="spellEnd"/>
-            <w:r>
-              <w:rPr>
-                <w:rFonts w:asciiTheme="minorHAnsi" w:hAnsiTheme="minorHAnsi" w:cstheme="minorHAnsi"/>
-                <w:b w:val="0"/>
-                <w:bCs w:val="0"/>
-                <w:color w:val="000000" w:themeColor="text1"/>
-                <w:sz w:val="20"/>
-                <w:szCs w:val="20"/>
-              </w:rPr>
-              <w:t>}</w:t>
+              <w:t>{d.contracts[i].co_number}</w:t>
             </w:r>
           </w:p>
         </w:tc>
@@ -6930,81 +5196,7 @@
                 <w:sz w:val="20"/>
                 <w:szCs w:val="20"/>
               </w:rPr>
-              <w:t>{</w:t>
-            </w:r>
-            <w:proofErr w:type="spellStart"/>
-            <w:proofErr w:type="gramStart"/>
-            <w:r>
-              <w:rPr>
-                <w:rFonts w:asciiTheme="minorHAnsi" w:hAnsiTheme="minorHAnsi" w:cstheme="minorHAnsi"/>
-                <w:b w:val="0"/>
-                <w:bCs w:val="0"/>
-                <w:color w:val="000000" w:themeColor="text1"/>
-                <w:sz w:val="20"/>
-                <w:szCs w:val="20"/>
-              </w:rPr>
-              <w:t>d.contracts</w:t>
-            </w:r>
-            <w:proofErr w:type="spellEnd"/>
-            <w:proofErr w:type="gramEnd"/>
-            <w:r>
-              <w:rPr>
-                <w:rFonts w:asciiTheme="minorHAnsi" w:hAnsiTheme="minorHAnsi" w:cstheme="minorHAnsi"/>
-                <w:b w:val="0"/>
-                <w:bCs w:val="0"/>
-                <w:color w:val="000000" w:themeColor="text1"/>
-                <w:sz w:val="20"/>
-                <w:szCs w:val="20"/>
-              </w:rPr>
-              <w:t>[</w:t>
-            </w:r>
-            <w:proofErr w:type="spellStart"/>
-            <w:r>
-              <w:rPr>
-                <w:rFonts w:asciiTheme="minorHAnsi" w:hAnsiTheme="minorHAnsi" w:cstheme="minorHAnsi"/>
-                <w:b w:val="0"/>
-                <w:bCs w:val="0"/>
-                <w:color w:val="000000" w:themeColor="text1"/>
-                <w:sz w:val="20"/>
-                <w:szCs w:val="20"/>
-              </w:rPr>
-              <w:t>i</w:t>
-            </w:r>
-            <w:proofErr w:type="spellEnd"/>
-            <w:r>
-              <w:rPr>
-                <w:rFonts w:asciiTheme="minorHAnsi" w:hAnsiTheme="minorHAnsi" w:cstheme="minorHAnsi"/>
-                <w:b w:val="0"/>
-                <w:bCs w:val="0"/>
-                <w:color w:val="000000" w:themeColor="text1"/>
-                <w:sz w:val="20"/>
-                <w:szCs w:val="20"/>
-              </w:rPr>
-              <w:t>].</w:t>
-            </w:r>
-            <w:proofErr w:type="spellStart"/>
-            <w:r>
-              <w:rPr>
-                <w:rFonts w:asciiTheme="minorHAnsi" w:hAnsiTheme="minorHAnsi" w:cstheme="minorHAnsi"/>
-                <w:b w:val="0"/>
-                <w:bCs w:val="0"/>
-                <w:color w:val="000000" w:themeColor="text1"/>
-                <w:sz w:val="20"/>
-                <w:szCs w:val="20"/>
-              </w:rPr>
-              <w:t>co_version</w:t>
-            </w:r>
-            <w:proofErr w:type="spellEnd"/>
-            <w:r>
-              <w:rPr>
-                <w:rFonts w:asciiTheme="minorHAnsi" w:hAnsiTheme="minorHAnsi" w:cstheme="minorHAnsi"/>
-                <w:b w:val="0"/>
-                <w:bCs w:val="0"/>
-                <w:color w:val="000000" w:themeColor="text1"/>
-                <w:sz w:val="20"/>
-                <w:szCs w:val="20"/>
-              </w:rPr>
-              <w:t>}</w:t>
+              <w:t>{d.contracts[i].co_version}</w:t>
             </w:r>
           </w:p>
         </w:tc>
@@ -7042,57 +5234,7 @@
                 <w:sz w:val="20"/>
                 <w:szCs w:val="20"/>
               </w:rPr>
-              <w:t>{</w:t>
-            </w:r>
-            <w:proofErr w:type="spellStart"/>
-            <w:proofErr w:type="gramStart"/>
-            <w:r>
-              <w:rPr>
-                <w:rFonts w:asciiTheme="minorHAnsi" w:hAnsiTheme="minorHAnsi" w:cstheme="minorHAnsi"/>
-                <w:b w:val="0"/>
-                <w:bCs w:val="0"/>
-                <w:color w:val="000000" w:themeColor="text1"/>
-                <w:sz w:val="20"/>
-                <w:szCs w:val="20"/>
-              </w:rPr>
-              <w:t>d.contracts</w:t>
-            </w:r>
-            <w:proofErr w:type="spellEnd"/>
-            <w:proofErr w:type="gramEnd"/>
-            <w:r>
-              <w:rPr>
-                <w:rFonts w:asciiTheme="minorHAnsi" w:hAnsiTheme="minorHAnsi" w:cstheme="minorHAnsi"/>
-                <w:b w:val="0"/>
-                <w:bCs w:val="0"/>
-                <w:color w:val="000000" w:themeColor="text1"/>
-                <w:sz w:val="20"/>
-                <w:szCs w:val="20"/>
-              </w:rPr>
-              <w:t>[</w:t>
-            </w:r>
-            <w:proofErr w:type="spellStart"/>
-            <w:r>
-              <w:rPr>
-                <w:rFonts w:asciiTheme="minorHAnsi" w:hAnsiTheme="minorHAnsi" w:cstheme="minorHAnsi"/>
-                <w:b w:val="0"/>
-                <w:bCs w:val="0"/>
-                <w:color w:val="000000" w:themeColor="text1"/>
-                <w:sz w:val="20"/>
-                <w:szCs w:val="20"/>
-              </w:rPr>
-              <w:t>i</w:t>
-            </w:r>
-            <w:proofErr w:type="spellEnd"/>
-            <w:r>
-              <w:rPr>
-                <w:rFonts w:asciiTheme="minorHAnsi" w:hAnsiTheme="minorHAnsi" w:cstheme="minorHAnsi"/>
-                <w:b w:val="0"/>
-                <w:bCs w:val="0"/>
-                <w:color w:val="000000" w:themeColor="text1"/>
-                <w:sz w:val="20"/>
-                <w:szCs w:val="20"/>
-              </w:rPr>
-              <w:t>].supplier}</w:t>
+              <w:t>{d.contracts[i].supplier}</w:t>
             </w:r>
           </w:p>
         </w:tc>
@@ -7129,81 +5271,7 @@
                 <w:sz w:val="20"/>
                 <w:szCs w:val="20"/>
               </w:rPr>
-              <w:t>{</w:t>
-            </w:r>
-            <w:proofErr w:type="spellStart"/>
-            <w:proofErr w:type="gramStart"/>
-            <w:r>
-              <w:rPr>
-                <w:rFonts w:asciiTheme="minorHAnsi" w:hAnsiTheme="minorHAnsi" w:cstheme="minorHAnsi"/>
-                <w:b w:val="0"/>
-                <w:bCs w:val="0"/>
-                <w:color w:val="000000" w:themeColor="text1"/>
-                <w:sz w:val="20"/>
-                <w:szCs w:val="20"/>
-              </w:rPr>
-              <w:t>d.contracts</w:t>
-            </w:r>
-            <w:proofErr w:type="spellEnd"/>
-            <w:proofErr w:type="gramEnd"/>
-            <w:r>
-              <w:rPr>
-                <w:rFonts w:asciiTheme="minorHAnsi" w:hAnsiTheme="minorHAnsi" w:cstheme="minorHAnsi"/>
-                <w:b w:val="0"/>
-                <w:bCs w:val="0"/>
-                <w:color w:val="000000" w:themeColor="text1"/>
-                <w:sz w:val="20"/>
-                <w:szCs w:val="20"/>
-              </w:rPr>
-              <w:t>[</w:t>
-            </w:r>
-            <w:proofErr w:type="spellStart"/>
-            <w:r>
-              <w:rPr>
-                <w:rFonts w:asciiTheme="minorHAnsi" w:hAnsiTheme="minorHAnsi" w:cstheme="minorHAnsi"/>
-                <w:b w:val="0"/>
-                <w:bCs w:val="0"/>
-                <w:color w:val="000000" w:themeColor="text1"/>
-                <w:sz w:val="20"/>
-                <w:szCs w:val="20"/>
-              </w:rPr>
-              <w:t>i</w:t>
-            </w:r>
-            <w:proofErr w:type="spellEnd"/>
-            <w:r>
-              <w:rPr>
-                <w:rFonts w:asciiTheme="minorHAnsi" w:hAnsiTheme="minorHAnsi" w:cstheme="minorHAnsi"/>
-                <w:b w:val="0"/>
-                <w:bCs w:val="0"/>
-                <w:color w:val="000000" w:themeColor="text1"/>
-                <w:sz w:val="20"/>
-                <w:szCs w:val="20"/>
-              </w:rPr>
-              <w:t>].</w:t>
-            </w:r>
-            <w:proofErr w:type="spellStart"/>
-            <w:r>
-              <w:rPr>
-                <w:rFonts w:asciiTheme="minorHAnsi" w:hAnsiTheme="minorHAnsi" w:cstheme="minorHAnsi"/>
-                <w:b w:val="0"/>
-                <w:bCs w:val="0"/>
-                <w:color w:val="000000" w:themeColor="text1"/>
-                <w:sz w:val="20"/>
-                <w:szCs w:val="20"/>
-              </w:rPr>
-              <w:t>end_date</w:t>
-            </w:r>
-            <w:proofErr w:type="spellEnd"/>
-            <w:r>
-              <w:rPr>
-                <w:rFonts w:asciiTheme="minorHAnsi" w:hAnsiTheme="minorHAnsi" w:cstheme="minorHAnsi"/>
-                <w:b w:val="0"/>
-                <w:bCs w:val="0"/>
-                <w:color w:val="000000" w:themeColor="text1"/>
-                <w:sz w:val="20"/>
-                <w:szCs w:val="20"/>
-              </w:rPr>
-              <w:t>}</w:t>
+              <w:t>{d.contracts[i].end_date}</w:t>
             </w:r>
           </w:p>
         </w:tc>
@@ -7240,20 +5308,7 @@
                 <w:sz w:val="20"/>
                 <w:szCs w:val="20"/>
               </w:rPr>
-              <w:t>{</w:t>
-            </w:r>
-            <w:proofErr w:type="spellStart"/>
-            <w:proofErr w:type="gramStart"/>
-            <w:r>
-              <w:rPr>
-                <w:rFonts w:asciiTheme="minorHAnsi" w:hAnsiTheme="minorHAnsi" w:cstheme="minorHAnsi"/>
-                <w:b w:val="0"/>
-                <w:bCs w:val="0"/>
-                <w:color w:val="000000" w:themeColor="text1"/>
-                <w:sz w:val="20"/>
-                <w:szCs w:val="20"/>
-              </w:rPr>
-              <w:t>d.contract</w:t>
+              <w:t>{d.contract</w:t>
             </w:r>
             <w:r>
               <w:rPr>
@@ -7266,66 +5321,16 @@
               </w:rPr>
               <w:t>s</w:t>
             </w:r>
-            <w:proofErr w:type="spellEnd"/>
-            <w:proofErr w:type="gramEnd"/>
-            <w:r>
-              <w:rPr>
-                <w:rFonts w:asciiTheme="minorHAnsi" w:hAnsiTheme="minorHAnsi" w:cstheme="minorHAnsi"/>
-                <w:b w:val="0"/>
-                <w:bCs w:val="0"/>
-                <w:color w:val="000000" w:themeColor="text1"/>
-                <w:sz w:val="20"/>
-                <w:szCs w:val="20"/>
-              </w:rPr>
-              <w:t>[</w:t>
-            </w:r>
-            <w:proofErr w:type="spellStart"/>
-            <w:r>
-              <w:rPr>
-                <w:rFonts w:asciiTheme="minorHAnsi" w:hAnsiTheme="minorHAnsi" w:cstheme="minorHAnsi"/>
-                <w:b w:val="0"/>
-                <w:bCs w:val="0"/>
-                <w:color w:val="000000" w:themeColor="text1"/>
-                <w:sz w:val="20"/>
-                <w:szCs w:val="20"/>
-              </w:rPr>
-              <w:t>i</w:t>
-            </w:r>
-            <w:proofErr w:type="spellEnd"/>
-            <w:r>
-              <w:rPr>
-                <w:rFonts w:asciiTheme="minorHAnsi" w:hAnsiTheme="minorHAnsi" w:cstheme="minorHAnsi"/>
-                <w:b w:val="0"/>
-                <w:bCs w:val="0"/>
-                <w:color w:val="000000" w:themeColor="text1"/>
-                <w:sz w:val="20"/>
-                <w:szCs w:val="20"/>
-              </w:rPr>
-              <w:t>].</w:t>
-            </w:r>
-            <w:proofErr w:type="spellStart"/>
-            <w:r>
-              <w:rPr>
-                <w:rFonts w:asciiTheme="minorHAnsi" w:hAnsiTheme="minorHAnsi" w:cstheme="minorHAnsi"/>
-                <w:b w:val="0"/>
-                <w:bCs w:val="0"/>
-                <w:color w:val="000000" w:themeColor="text1"/>
-                <w:sz w:val="20"/>
-                <w:szCs w:val="20"/>
-              </w:rPr>
-              <w:t>contract_amount</w:t>
-            </w:r>
-            <w:proofErr w:type="spellEnd"/>
-            <w:r>
-              <w:rPr>
-                <w:rFonts w:asciiTheme="minorHAnsi" w:hAnsiTheme="minorHAnsi" w:cstheme="minorHAnsi"/>
-                <w:b w:val="0"/>
-                <w:bCs w:val="0"/>
-                <w:color w:val="000000" w:themeColor="text1"/>
-                <w:sz w:val="20"/>
-                <w:szCs w:val="20"/>
-              </w:rPr>
-              <w:t>}</w:t>
+            <w:r>
+              <w:rPr>
+                <w:rFonts w:asciiTheme="minorHAnsi" w:hAnsiTheme="minorHAnsi" w:cstheme="minorHAnsi"/>
+                <w:b w:val="0"/>
+                <w:bCs w:val="0"/>
+                <w:color w:val="000000" w:themeColor="text1"/>
+                <w:sz w:val="20"/>
+                <w:szCs w:val="20"/>
+              </w:rPr>
+              <w:t>[i].contract_amount}</w:t>
             </w:r>
           </w:p>
         </w:tc>
@@ -7362,81 +5367,7 @@
                 <w:sz w:val="20"/>
                 <w:szCs w:val="20"/>
               </w:rPr>
-              <w:t>{</w:t>
-            </w:r>
-            <w:proofErr w:type="spellStart"/>
-            <w:proofErr w:type="gramStart"/>
-            <w:r>
-              <w:rPr>
-                <w:rFonts w:asciiTheme="minorHAnsi" w:hAnsiTheme="minorHAnsi" w:cstheme="minorHAnsi"/>
-                <w:b w:val="0"/>
-                <w:bCs w:val="0"/>
-                <w:color w:val="000000" w:themeColor="text1"/>
-                <w:sz w:val="20"/>
-                <w:szCs w:val="20"/>
-              </w:rPr>
-              <w:t>d.contracts</w:t>
-            </w:r>
-            <w:proofErr w:type="spellEnd"/>
-            <w:proofErr w:type="gramEnd"/>
-            <w:r>
-              <w:rPr>
-                <w:rFonts w:asciiTheme="minorHAnsi" w:hAnsiTheme="minorHAnsi" w:cstheme="minorHAnsi"/>
-                <w:b w:val="0"/>
-                <w:bCs w:val="0"/>
-                <w:color w:val="000000" w:themeColor="text1"/>
-                <w:sz w:val="20"/>
-                <w:szCs w:val="20"/>
-              </w:rPr>
-              <w:t>[</w:t>
-            </w:r>
-            <w:proofErr w:type="spellStart"/>
-            <w:r>
-              <w:rPr>
-                <w:rFonts w:asciiTheme="minorHAnsi" w:hAnsiTheme="minorHAnsi" w:cstheme="minorHAnsi"/>
-                <w:b w:val="0"/>
-                <w:bCs w:val="0"/>
-                <w:color w:val="000000" w:themeColor="text1"/>
-                <w:sz w:val="20"/>
-                <w:szCs w:val="20"/>
-              </w:rPr>
-              <w:t>i</w:t>
-            </w:r>
-            <w:proofErr w:type="spellEnd"/>
-            <w:r>
-              <w:rPr>
-                <w:rFonts w:asciiTheme="minorHAnsi" w:hAnsiTheme="minorHAnsi" w:cstheme="minorHAnsi"/>
-                <w:b w:val="0"/>
-                <w:bCs w:val="0"/>
-                <w:color w:val="000000" w:themeColor="text1"/>
-                <w:sz w:val="20"/>
-                <w:szCs w:val="20"/>
-              </w:rPr>
-              <w:t>].</w:t>
-            </w:r>
-            <w:proofErr w:type="spellStart"/>
-            <w:r>
-              <w:rPr>
-                <w:rFonts w:asciiTheme="minorHAnsi" w:hAnsiTheme="minorHAnsi" w:cstheme="minorHAnsi"/>
-                <w:b w:val="0"/>
-                <w:bCs w:val="0"/>
-                <w:color w:val="000000" w:themeColor="text1"/>
-                <w:sz w:val="20"/>
-                <w:szCs w:val="20"/>
-              </w:rPr>
-              <w:t>total_fee_amount</w:t>
-            </w:r>
-            <w:proofErr w:type="spellEnd"/>
-            <w:r>
-              <w:rPr>
-                <w:rFonts w:asciiTheme="minorHAnsi" w:hAnsiTheme="minorHAnsi" w:cstheme="minorHAnsi"/>
-                <w:b w:val="0"/>
-                <w:bCs w:val="0"/>
-                <w:color w:val="000000" w:themeColor="text1"/>
-                <w:sz w:val="20"/>
-                <w:szCs w:val="20"/>
-              </w:rPr>
-              <w:t>}</w:t>
+              <w:t>{d.contracts[i].total_fee_amount}</w:t>
             </w:r>
           </w:p>
         </w:tc>
@@ -7473,81 +5404,7 @@
                 <w:sz w:val="20"/>
                 <w:szCs w:val="20"/>
               </w:rPr>
-              <w:t>{</w:t>
-            </w:r>
-            <w:proofErr w:type="spellStart"/>
-            <w:proofErr w:type="gramStart"/>
-            <w:r>
-              <w:rPr>
-                <w:rFonts w:asciiTheme="minorHAnsi" w:hAnsiTheme="minorHAnsi" w:cstheme="minorHAnsi"/>
-                <w:b w:val="0"/>
-                <w:bCs w:val="0"/>
-                <w:color w:val="000000" w:themeColor="text1"/>
-                <w:sz w:val="20"/>
-                <w:szCs w:val="20"/>
-              </w:rPr>
-              <w:t>d.contracts</w:t>
-            </w:r>
-            <w:proofErr w:type="spellEnd"/>
-            <w:proofErr w:type="gramEnd"/>
-            <w:r>
-              <w:rPr>
-                <w:rFonts w:asciiTheme="minorHAnsi" w:hAnsiTheme="minorHAnsi" w:cstheme="minorHAnsi"/>
-                <w:b w:val="0"/>
-                <w:bCs w:val="0"/>
-                <w:color w:val="000000" w:themeColor="text1"/>
-                <w:sz w:val="20"/>
-                <w:szCs w:val="20"/>
-              </w:rPr>
-              <w:t>[</w:t>
-            </w:r>
-            <w:proofErr w:type="spellStart"/>
-            <w:r>
-              <w:rPr>
-                <w:rFonts w:asciiTheme="minorHAnsi" w:hAnsiTheme="minorHAnsi" w:cstheme="minorHAnsi"/>
-                <w:b w:val="0"/>
-                <w:bCs w:val="0"/>
-                <w:color w:val="000000" w:themeColor="text1"/>
-                <w:sz w:val="20"/>
-                <w:szCs w:val="20"/>
-              </w:rPr>
-              <w:t>i</w:t>
-            </w:r>
-            <w:proofErr w:type="spellEnd"/>
-            <w:r>
-              <w:rPr>
-                <w:rFonts w:asciiTheme="minorHAnsi" w:hAnsiTheme="minorHAnsi" w:cstheme="minorHAnsi"/>
-                <w:b w:val="0"/>
-                <w:bCs w:val="0"/>
-                <w:color w:val="000000" w:themeColor="text1"/>
-                <w:sz w:val="20"/>
-                <w:szCs w:val="20"/>
-              </w:rPr>
-              <w:t>].</w:t>
-            </w:r>
-            <w:proofErr w:type="spellStart"/>
-            <w:r>
-              <w:rPr>
-                <w:rFonts w:asciiTheme="minorHAnsi" w:hAnsiTheme="minorHAnsi" w:cstheme="minorHAnsi"/>
-                <w:b w:val="0"/>
-                <w:bCs w:val="0"/>
-                <w:color w:val="000000" w:themeColor="text1"/>
-                <w:sz w:val="20"/>
-                <w:szCs w:val="20"/>
-              </w:rPr>
-              <w:t>total_expense_amount</w:t>
-            </w:r>
-            <w:proofErr w:type="spellEnd"/>
-            <w:r>
-              <w:rPr>
-                <w:rFonts w:asciiTheme="minorHAnsi" w:hAnsiTheme="minorHAnsi" w:cstheme="minorHAnsi"/>
-                <w:b w:val="0"/>
-                <w:bCs w:val="0"/>
-                <w:color w:val="000000" w:themeColor="text1"/>
-                <w:sz w:val="20"/>
-                <w:szCs w:val="20"/>
-              </w:rPr>
-              <w:t>}</w:t>
+              <w:t>{d.contracts[i].total_expense_amount}</w:t>
             </w:r>
           </w:p>
         </w:tc>
@@ -7616,33 +5473,7 @@
                 <w:sz w:val="20"/>
                 <w:szCs w:val="20"/>
               </w:rPr>
-              <w:t>{</w:t>
-            </w:r>
-            <w:proofErr w:type="spellStart"/>
-            <w:proofErr w:type="gramStart"/>
-            <w:r>
-              <w:rPr>
-                <w:rFonts w:asciiTheme="minorHAnsi" w:hAnsiTheme="minorHAnsi" w:cstheme="minorHAnsi"/>
-                <w:b w:val="0"/>
-                <w:bCs w:val="0"/>
-                <w:color w:val="000000" w:themeColor="text1"/>
-                <w:sz w:val="20"/>
-                <w:szCs w:val="20"/>
-              </w:rPr>
-              <w:t>d.contracts</w:t>
-            </w:r>
-            <w:proofErr w:type="spellEnd"/>
-            <w:proofErr w:type="gramEnd"/>
-            <w:r>
-              <w:rPr>
-                <w:rFonts w:asciiTheme="minorHAnsi" w:hAnsiTheme="minorHAnsi" w:cstheme="minorHAnsi"/>
-                <w:b w:val="0"/>
-                <w:bCs w:val="0"/>
-                <w:color w:val="000000" w:themeColor="text1"/>
-                <w:sz w:val="20"/>
-                <w:szCs w:val="20"/>
-              </w:rPr>
-              <w:t>[i+1]}</w:t>
+              <w:t>{d.contracts[i+1]}</w:t>
             </w:r>
           </w:p>
         </w:tc>
@@ -7986,39 +5817,17 @@
                 <w:sz w:val="20"/>
                 <w:szCs w:val="20"/>
               </w:rPr>
-              <w:t>Total for {</w:t>
-            </w:r>
-            <w:proofErr w:type="spellStart"/>
-            <w:proofErr w:type="gramStart"/>
-            <w:r>
-              <w:rPr>
-                <w:rFonts w:asciiTheme="minorHAnsi" w:hAnsiTheme="minorHAnsi" w:cstheme="minorHAnsi"/>
-                <w:color w:val="000000" w:themeColor="text1"/>
-                <w:sz w:val="20"/>
-                <w:szCs w:val="20"/>
-              </w:rPr>
-              <w:t>d.contract</w:t>
-            </w:r>
-            <w:r>
-              <w:rPr>
-                <w:rFonts w:asciiTheme="minorHAnsi" w:hAnsiTheme="minorHAnsi" w:cstheme="minorHAnsi"/>
-                <w:color w:val="000000" w:themeColor="text1"/>
-                <w:sz w:val="20"/>
-                <w:szCs w:val="20"/>
-              </w:rPr>
-              <w:t>S</w:t>
-            </w:r>
-            <w:r>
-              <w:rPr>
-                <w:rFonts w:asciiTheme="minorHAnsi" w:hAnsiTheme="minorHAnsi" w:cstheme="minorHAnsi"/>
-                <w:color w:val="000000" w:themeColor="text1"/>
-                <w:sz w:val="20"/>
-                <w:szCs w:val="20"/>
-              </w:rPr>
-              <w:t>ummaries</w:t>
-            </w:r>
-            <w:proofErr w:type="spellEnd"/>
-            <w:proofErr w:type="gramEnd"/>
+              <w:t>Total for {d.</w:t>
+            </w:r>
+            <w:r>
+              <w:rPr>
+                <w:rFonts w:asciiTheme="minorHAnsi" w:hAnsiTheme="minorHAnsi" w:cstheme="minorHAnsi"/>
+                <w:color w:val="000000" w:themeColor="text1"/>
+                <w:sz w:val="20"/>
+                <w:szCs w:val="20"/>
+              </w:rPr>
+              <w:t>contract_summaries</w:t>
+            </w:r>
             <w:r>
               <w:rPr>
                 <w:rFonts w:asciiTheme="minorHAnsi" w:hAnsiTheme="minorHAnsi" w:cstheme="minorHAnsi"/>
@@ -8028,25 +5837,14 @@
               </w:rPr>
               <w:t>[</w:t>
             </w:r>
-            <w:proofErr w:type="spellStart"/>
-            <w:r>
-              <w:rPr>
-                <w:rFonts w:asciiTheme="minorHAnsi" w:hAnsiTheme="minorHAnsi" w:cstheme="minorHAnsi"/>
-                <w:color w:val="000000" w:themeColor="text1"/>
-                <w:sz w:val="20"/>
-                <w:szCs w:val="20"/>
-              </w:rPr>
-              <w:t>i</w:t>
-            </w:r>
-            <w:proofErr w:type="spellEnd"/>
-            <w:r>
-              <w:rPr>
-                <w:rFonts w:asciiTheme="minorHAnsi" w:hAnsiTheme="minorHAnsi" w:cstheme="minorHAnsi"/>
-                <w:color w:val="000000" w:themeColor="text1"/>
-                <w:sz w:val="20"/>
-                <w:szCs w:val="20"/>
-              </w:rPr>
-              <w:t>].fiscal}</w:t>
+            <w:r>
+              <w:rPr>
+                <w:rFonts w:asciiTheme="minorHAnsi" w:hAnsiTheme="minorHAnsi" w:cstheme="minorHAnsi"/>
+                <w:color w:val="000000" w:themeColor="text1"/>
+                <w:sz w:val="20"/>
+                <w:szCs w:val="20"/>
+              </w:rPr>
+              <w:t>i].fiscal}</w:t>
             </w:r>
           </w:p>
         </w:tc>
@@ -8084,103 +5882,29 @@
                 <w:sz w:val="20"/>
                 <w:szCs w:val="20"/>
               </w:rPr>
-              <w:t>{</w:t>
-            </w:r>
-            <w:proofErr w:type="spellStart"/>
-            <w:proofErr w:type="gramStart"/>
-            <w:r>
-              <w:rPr>
-                <w:rFonts w:asciiTheme="minorHAnsi" w:hAnsiTheme="minorHAnsi" w:cstheme="minorHAnsi"/>
-                <w:b w:val="0"/>
-                <w:bCs w:val="0"/>
-                <w:color w:val="000000" w:themeColor="text1"/>
-                <w:sz w:val="20"/>
-                <w:szCs w:val="20"/>
-              </w:rPr>
-              <w:t>d.contract</w:t>
-            </w:r>
-            <w:r>
-              <w:rPr>
-                <w:rFonts w:asciiTheme="minorHAnsi" w:hAnsiTheme="minorHAnsi" w:cstheme="minorHAnsi"/>
-                <w:b w:val="0"/>
-                <w:bCs w:val="0"/>
-                <w:color w:val="000000" w:themeColor="text1"/>
-                <w:sz w:val="20"/>
-                <w:szCs w:val="20"/>
-              </w:rPr>
-              <w:t>S</w:t>
-            </w:r>
-            <w:r>
-              <w:rPr>
-                <w:rFonts w:asciiTheme="minorHAnsi" w:hAnsiTheme="minorHAnsi" w:cstheme="minorHAnsi"/>
-                <w:b w:val="0"/>
-                <w:bCs w:val="0"/>
-                <w:color w:val="000000" w:themeColor="text1"/>
-                <w:sz w:val="20"/>
-                <w:szCs w:val="20"/>
-              </w:rPr>
-              <w:t>ummaries</w:t>
-            </w:r>
-            <w:proofErr w:type="spellEnd"/>
-            <w:proofErr w:type="gramEnd"/>
-            <w:r>
-              <w:rPr>
-                <w:rFonts w:asciiTheme="minorHAnsi" w:hAnsiTheme="minorHAnsi" w:cstheme="minorHAnsi"/>
-                <w:b w:val="0"/>
-                <w:bCs w:val="0"/>
-                <w:color w:val="000000" w:themeColor="text1"/>
-                <w:sz w:val="20"/>
-                <w:szCs w:val="20"/>
-              </w:rPr>
-              <w:t>[</w:t>
-            </w:r>
-            <w:proofErr w:type="spellStart"/>
-            <w:r>
-              <w:rPr>
-                <w:rFonts w:asciiTheme="minorHAnsi" w:hAnsiTheme="minorHAnsi" w:cstheme="minorHAnsi"/>
-                <w:b w:val="0"/>
-                <w:bCs w:val="0"/>
-                <w:color w:val="000000" w:themeColor="text1"/>
-                <w:sz w:val="20"/>
-                <w:szCs w:val="20"/>
-              </w:rPr>
-              <w:t>i</w:t>
-            </w:r>
-            <w:proofErr w:type="spellEnd"/>
-            <w:r>
-              <w:rPr>
-                <w:rFonts w:asciiTheme="minorHAnsi" w:hAnsiTheme="minorHAnsi" w:cstheme="minorHAnsi"/>
-                <w:b w:val="0"/>
-                <w:bCs w:val="0"/>
-                <w:color w:val="000000" w:themeColor="text1"/>
-                <w:sz w:val="20"/>
-                <w:szCs w:val="20"/>
-              </w:rPr>
-              <w:t>].</w:t>
-            </w:r>
-            <w:proofErr w:type="spellStart"/>
-            <w:r>
-              <w:rPr>
-                <w:rFonts w:asciiTheme="minorHAnsi" w:hAnsiTheme="minorHAnsi" w:cstheme="minorHAnsi"/>
-                <w:b w:val="0"/>
-                <w:bCs w:val="0"/>
-                <w:color w:val="000000" w:themeColor="text1"/>
-                <w:sz w:val="20"/>
-                <w:szCs w:val="20"/>
-              </w:rPr>
-              <w:t>total_contract_amount</w:t>
-            </w:r>
-            <w:proofErr w:type="spellEnd"/>
-            <w:r>
-              <w:rPr>
-                <w:rFonts w:asciiTheme="minorHAnsi" w:hAnsiTheme="minorHAnsi" w:cstheme="minorHAnsi"/>
-                <w:b w:val="0"/>
-                <w:bCs w:val="0"/>
-                <w:color w:val="000000" w:themeColor="text1"/>
-                <w:sz w:val="20"/>
-                <w:szCs w:val="20"/>
-              </w:rPr>
-              <w:t>}</w:t>
+              <w:t>{d.</w:t>
+            </w:r>
+            <w:r>
+              <w:rPr>
+                <w:rFonts w:asciiTheme="minorHAnsi" w:hAnsiTheme="minorHAnsi" w:cstheme="minorHAnsi"/>
+                <w:b w:val="0"/>
+                <w:bCs w:val="0"/>
+                <w:color w:val="000000" w:themeColor="text1"/>
+                <w:sz w:val="20"/>
+                <w:szCs w:val="20"/>
+              </w:rPr>
+              <w:t>contract_summaries</w:t>
+            </w:r>
+            <w:r>
+              <w:rPr>
+                <w:rFonts w:asciiTheme="minorHAnsi" w:hAnsiTheme="minorHAnsi" w:cstheme="minorHAnsi"/>
+                <w:b w:val="0"/>
+                <w:bCs w:val="0"/>
+                <w:color w:val="000000" w:themeColor="text1"/>
+                <w:sz w:val="20"/>
+                <w:szCs w:val="20"/>
+              </w:rPr>
+              <w:t>[i].total_contract_amount}</w:t>
             </w:r>
           </w:p>
         </w:tc>
@@ -8218,114 +5942,29 @@
                 <w:sz w:val="20"/>
                 <w:szCs w:val="20"/>
               </w:rPr>
-              <w:t>{</w:t>
-            </w:r>
-            <w:proofErr w:type="spellStart"/>
-            <w:proofErr w:type="gramStart"/>
-            <w:r>
-              <w:rPr>
-                <w:rFonts w:asciiTheme="minorHAnsi" w:hAnsiTheme="minorHAnsi" w:cstheme="minorHAnsi"/>
-                <w:b w:val="0"/>
-                <w:bCs w:val="0"/>
-                <w:color w:val="000000" w:themeColor="text1"/>
-                <w:sz w:val="20"/>
-                <w:szCs w:val="20"/>
-              </w:rPr>
-              <w:t>d.contract</w:t>
-            </w:r>
-            <w:r>
-              <w:rPr>
-                <w:rFonts w:asciiTheme="minorHAnsi" w:hAnsiTheme="minorHAnsi" w:cstheme="minorHAnsi"/>
-                <w:b w:val="0"/>
-                <w:bCs w:val="0"/>
-                <w:color w:val="000000" w:themeColor="text1"/>
-                <w:sz w:val="20"/>
-                <w:szCs w:val="20"/>
-              </w:rPr>
-              <w:t>S</w:t>
-            </w:r>
-            <w:r>
-              <w:rPr>
-                <w:rFonts w:asciiTheme="minorHAnsi" w:hAnsiTheme="minorHAnsi" w:cstheme="minorHAnsi"/>
-                <w:b w:val="0"/>
-                <w:bCs w:val="0"/>
-                <w:color w:val="000000" w:themeColor="text1"/>
-                <w:sz w:val="20"/>
-                <w:szCs w:val="20"/>
-              </w:rPr>
-              <w:t>ummarie</w:t>
-            </w:r>
-            <w:r>
-              <w:rPr>
-                <w:rFonts w:asciiTheme="minorHAnsi" w:hAnsiTheme="minorHAnsi" w:cstheme="minorHAnsi"/>
-                <w:b w:val="0"/>
-                <w:bCs w:val="0"/>
-                <w:color w:val="000000" w:themeColor="text1"/>
-                <w:sz w:val="20"/>
-                <w:szCs w:val="20"/>
-              </w:rPr>
-              <w:t>s</w:t>
-            </w:r>
-            <w:proofErr w:type="spellEnd"/>
-            <w:proofErr w:type="gramEnd"/>
-            <w:r>
-              <w:rPr>
-                <w:rFonts w:asciiTheme="minorHAnsi" w:hAnsiTheme="minorHAnsi" w:cstheme="minorHAnsi"/>
-                <w:b w:val="0"/>
-                <w:bCs w:val="0"/>
-                <w:color w:val="000000" w:themeColor="text1"/>
-                <w:sz w:val="20"/>
-                <w:szCs w:val="20"/>
-              </w:rPr>
-              <w:t>[</w:t>
-            </w:r>
-            <w:proofErr w:type="spellStart"/>
-            <w:r>
-              <w:rPr>
-                <w:rFonts w:asciiTheme="minorHAnsi" w:hAnsiTheme="minorHAnsi" w:cstheme="minorHAnsi"/>
-                <w:b w:val="0"/>
-                <w:bCs w:val="0"/>
-                <w:color w:val="000000" w:themeColor="text1"/>
-                <w:sz w:val="20"/>
-                <w:szCs w:val="20"/>
-              </w:rPr>
-              <w:t>i</w:t>
-            </w:r>
-            <w:proofErr w:type="spellEnd"/>
-            <w:r>
-              <w:rPr>
-                <w:rFonts w:asciiTheme="minorHAnsi" w:hAnsiTheme="minorHAnsi" w:cstheme="minorHAnsi"/>
-                <w:b w:val="0"/>
-                <w:bCs w:val="0"/>
-                <w:color w:val="000000" w:themeColor="text1"/>
-                <w:sz w:val="20"/>
-                <w:szCs w:val="20"/>
-              </w:rPr>
-              <w:t>].</w:t>
-            </w:r>
-            <w:proofErr w:type="spellStart"/>
-            <w:r>
-              <w:rPr>
-                <w:rFonts w:asciiTheme="minorHAnsi" w:hAnsiTheme="minorHAnsi" w:cstheme="minorHAnsi"/>
-                <w:b w:val="0"/>
-                <w:bCs w:val="0"/>
-                <w:color w:val="000000" w:themeColor="text1"/>
-                <w:sz w:val="20"/>
-                <w:szCs w:val="20"/>
-              </w:rPr>
-              <w:t>total_fee_amount</w:t>
-            </w:r>
-            <w:proofErr w:type="spellEnd"/>
-            <w:r>
-              <w:rPr>
-                <w:rFonts w:asciiTheme="minorHAnsi" w:hAnsiTheme="minorHAnsi" w:cstheme="minorHAnsi"/>
-                <w:b w:val="0"/>
-                <w:bCs w:val="0"/>
-                <w:color w:val="000000" w:themeColor="text1"/>
-                <w:sz w:val="20"/>
-                <w:szCs w:val="20"/>
-              </w:rPr>
-              <w:t>}</w:t>
+              <w:t>{d.</w:t>
+            </w:r>
+            <w:r>
+              <w:rPr>
+                <w:rFonts w:asciiTheme="minorHAnsi" w:hAnsiTheme="minorHAnsi" w:cstheme="minorHAnsi"/>
+                <w:b w:val="0"/>
+                <w:bCs w:val="0"/>
+                <w:color w:val="000000" w:themeColor="text1"/>
+                <w:sz w:val="20"/>
+                <w:szCs w:val="20"/>
+              </w:rPr>
+              <w:t>contract_summaries</w:t>
+            </w:r>
+            <w:r>
+              <w:rPr>
+                <w:rFonts w:asciiTheme="minorHAnsi" w:hAnsiTheme="minorHAnsi" w:cstheme="minorHAnsi"/>
+                <w:b w:val="0"/>
+                <w:bCs w:val="0"/>
+                <w:color w:val="000000" w:themeColor="text1"/>
+                <w:sz w:val="20"/>
+                <w:szCs w:val="20"/>
+              </w:rPr>
+              <w:t>[i].total_fee_amount}</w:t>
             </w:r>
           </w:p>
         </w:tc>
@@ -8363,91 +6002,29 @@
                 <w:sz w:val="20"/>
                 <w:szCs w:val="20"/>
               </w:rPr>
-              <w:t>{</w:t>
-            </w:r>
-            <w:proofErr w:type="spellStart"/>
-            <w:proofErr w:type="gramStart"/>
-            <w:r>
-              <w:rPr>
-                <w:rFonts w:asciiTheme="minorHAnsi" w:hAnsiTheme="minorHAnsi" w:cstheme="minorHAnsi"/>
-                <w:b w:val="0"/>
-                <w:bCs w:val="0"/>
-                <w:color w:val="000000" w:themeColor="text1"/>
-                <w:sz w:val="20"/>
-                <w:szCs w:val="20"/>
-              </w:rPr>
-              <w:t>d.contract</w:t>
-            </w:r>
-            <w:r>
-              <w:rPr>
-                <w:rFonts w:asciiTheme="minorHAnsi" w:hAnsiTheme="minorHAnsi" w:cstheme="minorHAnsi"/>
-                <w:b w:val="0"/>
-                <w:bCs w:val="0"/>
-                <w:color w:val="000000" w:themeColor="text1"/>
-                <w:sz w:val="20"/>
-                <w:szCs w:val="20"/>
-              </w:rPr>
-              <w:t>S</w:t>
-            </w:r>
-            <w:r>
-              <w:rPr>
-                <w:rFonts w:asciiTheme="minorHAnsi" w:hAnsiTheme="minorHAnsi" w:cstheme="minorHAnsi"/>
-                <w:b w:val="0"/>
-                <w:bCs w:val="0"/>
-                <w:color w:val="000000" w:themeColor="text1"/>
-                <w:sz w:val="20"/>
-                <w:szCs w:val="20"/>
-              </w:rPr>
-              <w:t>ummaries</w:t>
-            </w:r>
-            <w:proofErr w:type="spellEnd"/>
-            <w:proofErr w:type="gramEnd"/>
-            <w:r>
-              <w:rPr>
-                <w:rFonts w:asciiTheme="minorHAnsi" w:hAnsiTheme="minorHAnsi" w:cstheme="minorHAnsi"/>
-                <w:b w:val="0"/>
-                <w:bCs w:val="0"/>
-                <w:color w:val="000000" w:themeColor="text1"/>
-                <w:sz w:val="20"/>
-                <w:szCs w:val="20"/>
-              </w:rPr>
-              <w:t>[</w:t>
-            </w:r>
-            <w:proofErr w:type="spellStart"/>
-            <w:r>
-              <w:rPr>
-                <w:rFonts w:asciiTheme="minorHAnsi" w:hAnsiTheme="minorHAnsi" w:cstheme="minorHAnsi"/>
-                <w:b w:val="0"/>
-                <w:bCs w:val="0"/>
-                <w:color w:val="000000" w:themeColor="text1"/>
-                <w:sz w:val="20"/>
-                <w:szCs w:val="20"/>
-              </w:rPr>
-              <w:t>i</w:t>
-            </w:r>
-            <w:proofErr w:type="spellEnd"/>
-            <w:r>
-              <w:rPr>
-                <w:rFonts w:asciiTheme="minorHAnsi" w:hAnsiTheme="minorHAnsi" w:cstheme="minorHAnsi"/>
-                <w:b w:val="0"/>
-                <w:bCs w:val="0"/>
-                <w:color w:val="000000" w:themeColor="text1"/>
-                <w:sz w:val="20"/>
-                <w:szCs w:val="20"/>
-              </w:rPr>
-              <w:t>].</w:t>
-            </w:r>
-            <w:proofErr w:type="spellStart"/>
-            <w:r>
-              <w:rPr>
-                <w:rFonts w:asciiTheme="minorHAnsi" w:hAnsiTheme="minorHAnsi" w:cstheme="minorHAnsi"/>
-                <w:b w:val="0"/>
-                <w:bCs w:val="0"/>
-                <w:color w:val="000000" w:themeColor="text1"/>
-                <w:sz w:val="20"/>
-                <w:szCs w:val="20"/>
-              </w:rPr>
-              <w:t>total_</w:t>
+              <w:t>{d.</w:t>
+            </w:r>
+            <w:r>
+              <w:rPr>
+                <w:rFonts w:asciiTheme="minorHAnsi" w:hAnsiTheme="minorHAnsi" w:cstheme="minorHAnsi"/>
+                <w:b w:val="0"/>
+                <w:bCs w:val="0"/>
+                <w:color w:val="000000" w:themeColor="text1"/>
+                <w:sz w:val="20"/>
+                <w:szCs w:val="20"/>
+              </w:rPr>
+              <w:t>contract_summaries</w:t>
+            </w:r>
+            <w:r>
+              <w:rPr>
+                <w:rFonts w:asciiTheme="minorHAnsi" w:hAnsiTheme="minorHAnsi" w:cstheme="minorHAnsi"/>
+                <w:b w:val="0"/>
+                <w:bCs w:val="0"/>
+                <w:color w:val="000000" w:themeColor="text1"/>
+                <w:sz w:val="20"/>
+                <w:szCs w:val="20"/>
+              </w:rPr>
+              <w:t>[i].total_</w:t>
             </w:r>
             <w:r>
               <w:rPr>
@@ -8469,19 +6046,7 @@
                 <w:sz w:val="20"/>
                 <w:szCs w:val="20"/>
               </w:rPr>
-              <w:t>_amount</w:t>
-            </w:r>
-            <w:proofErr w:type="spellEnd"/>
-            <w:r>
-              <w:rPr>
-                <w:rFonts w:asciiTheme="minorHAnsi" w:hAnsiTheme="minorHAnsi" w:cstheme="minorHAnsi"/>
-                <w:b w:val="0"/>
-                <w:bCs w:val="0"/>
-                <w:color w:val="000000" w:themeColor="text1"/>
-                <w:sz w:val="20"/>
-                <w:szCs w:val="20"/>
-              </w:rPr>
-              <w:t>}</w:t>
+              <w:t>_amount}</w:t>
             </w:r>
           </w:p>
         </w:tc>
@@ -8551,45 +6116,19 @@
                 <w:sz w:val="20"/>
                 <w:szCs w:val="20"/>
               </w:rPr>
-              <w:t>{</w:t>
-            </w:r>
-            <w:proofErr w:type="spellStart"/>
-            <w:proofErr w:type="gramStart"/>
-            <w:r>
-              <w:rPr>
-                <w:rFonts w:asciiTheme="minorHAnsi" w:hAnsiTheme="minorHAnsi" w:cstheme="minorHAnsi"/>
-                <w:b w:val="0"/>
-                <w:bCs w:val="0"/>
-                <w:color w:val="000000" w:themeColor="text1"/>
-                <w:sz w:val="20"/>
-                <w:szCs w:val="20"/>
-              </w:rPr>
-              <w:t>d.contract</w:t>
-            </w:r>
-            <w:r>
-              <w:rPr>
-                <w:rFonts w:asciiTheme="minorHAnsi" w:hAnsiTheme="minorHAnsi" w:cstheme="minorHAnsi"/>
-                <w:b w:val="0"/>
-                <w:bCs w:val="0"/>
-                <w:color w:val="000000" w:themeColor="text1"/>
-                <w:sz w:val="20"/>
-                <w:szCs w:val="20"/>
-              </w:rPr>
-              <w:t>S</w:t>
-            </w:r>
-            <w:r>
-              <w:rPr>
-                <w:rFonts w:asciiTheme="minorHAnsi" w:hAnsiTheme="minorHAnsi" w:cstheme="minorHAnsi"/>
-                <w:b w:val="0"/>
-                <w:bCs w:val="0"/>
-                <w:color w:val="000000" w:themeColor="text1"/>
-                <w:sz w:val="20"/>
-                <w:szCs w:val="20"/>
-              </w:rPr>
-              <w:t>ummaries</w:t>
-            </w:r>
-            <w:proofErr w:type="spellEnd"/>
-            <w:proofErr w:type="gramEnd"/>
+              <w:t>{d.</w:t>
+            </w:r>
+            <w:r>
+              <w:rPr>
+                <w:rFonts w:asciiTheme="minorHAnsi" w:hAnsiTheme="minorHAnsi" w:cstheme="minorHAnsi"/>
+                <w:b w:val="0"/>
+                <w:bCs w:val="0"/>
+                <w:color w:val="000000" w:themeColor="text1"/>
+                <w:sz w:val="20"/>
+                <w:szCs w:val="20"/>
+              </w:rPr>
+              <w:t>contract_summaries</w:t>
+            </w:r>
             <w:r>
               <w:rPr>
                 <w:rFonts w:asciiTheme="minorHAnsi" w:hAnsiTheme="minorHAnsi" w:cstheme="minorHAnsi"/>

</xml_diff>